<commit_message>
MSteinberg article completed to now got to MLebrett for review
</commit_message>
<xml_diff>
--- a/MSteinberg - Har Sinai.docx
+++ b/MSteinberg - Har Sinai.docx
@@ -46,7 +46,14 @@
           <w:i/>
           <w:iCs/>
         </w:rPr>
-        <w:t>har s</w:t>
+        <w:t>H</w:t>
+      </w:r>
+      <w:r>
+        <w:rPr>
+          <w:i/>
+          <w:iCs/>
+        </w:rPr>
+        <w:t>ar S</w:t>
       </w:r>
       <w:r>
         <w:rPr>
@@ -76,7 +83,14 @@
           <w:i/>
           <w:iCs/>
         </w:rPr>
-        <w:t>har sinai</w:t>
+        <w:t>Har S</w:t>
+      </w:r>
+      <w:r>
+        <w:rPr>
+          <w:i/>
+          <w:iCs/>
+        </w:rPr>
+        <w:t>inai</w:t>
       </w:r>
       <w:r>
         <w:t xml:space="preserve"> is the foundation of our belief in the existence of God and how we know Judaism is </w:t>
@@ -129,14 +143,21 @@
           <w:i/>
           <w:iCs/>
         </w:rPr>
-        <w:t xml:space="preserve">har </w:t>
-      </w:r>
-      <w:r>
-        <w:rPr>
-          <w:i/>
-          <w:iCs/>
-        </w:rPr>
-        <w:t>s</w:t>
+        <w:t>H</w:t>
+      </w:r>
+      <w:r>
+        <w:rPr>
+          <w:i/>
+          <w:iCs/>
+        </w:rPr>
+        <w:t xml:space="preserve">ar </w:t>
+      </w:r>
+      <w:r>
+        <w:rPr>
+          <w:i/>
+          <w:iCs/>
+        </w:rPr>
+        <w:t>S</w:t>
       </w:r>
       <w:r>
         <w:rPr>
@@ -528,7 +549,14 @@
           <w:i/>
           <w:iCs/>
         </w:rPr>
-        <w:t>har sinai</w:t>
+        <w:t>Har S</w:t>
+      </w:r>
+      <w:r>
+        <w:rPr>
+          <w:i/>
+          <w:iCs/>
+        </w:rPr>
+        <w:t>inai</w:t>
       </w:r>
       <w:r>
         <w:t>.</w:t>
@@ -1074,7 +1102,20 @@
         <w:t>Moshe</w:t>
       </w:r>
       <w:r>
-        <w:t xml:space="preserve"> knew how to do these miraculous things because he was the wisest of all people. The only way to remove all doubt was for them to experience prophecy themselves.</w:t>
+        <w:t xml:space="preserve"> knew how to do these miraculous things because he was the wisest of all people. The only way to remove all doubt</w:t>
+      </w:r>
+      <w:r>
+        <w:rPr>
+          <w:rFonts w:hint="cs"/>
+          <w:rtl/>
+        </w:rPr>
+        <w:t xml:space="preserve"> </w:t>
+      </w:r>
+      <w:r>
+        <w:t>in Moshe</w:t>
+      </w:r>
+      <w:r>
+        <w:t xml:space="preserve"> was for them to experience prophecy themselves.</w:t>
       </w:r>
       <w:r>
         <w:rPr>
@@ -1167,13 +1208,32 @@
         <w:t xml:space="preserve">am yisrael </w:t>
       </w:r>
       <w:r>
-        <w:t>did not believe in prophecy. They had to experience it themselves in order to believe that it was possible for other people.</w:t>
+        <w:t xml:space="preserve">did not believe in prophecy. They had to experience it themselves in order to believe that it was possible for </w:t>
+      </w:r>
+      <w:r>
+        <w:t>humans to achieve prophecy</w:t>
+      </w:r>
+      <w:r>
+        <w:t>.</w:t>
       </w:r>
       <w:r>
         <w:rPr>
           <w:rStyle w:val="FootnoteReference"/>
         </w:rPr>
         <w:footnoteReference w:id="15"/>
+      </w:r>
+      <w:r>
+        <w:t xml:space="preserve"> This would enable them to trust future </w:t>
+      </w:r>
+      <w:r>
+        <w:rPr>
+          <w:i/>
+          <w:iCs/>
+        </w:rPr>
+        <w:t>n’vi’im</w:t>
+      </w:r>
+      <w:r>
+        <w:t>.</w:t>
       </w:r>
       <w:r>
         <w:t xml:space="preserve"> Ibn Ezra also says that </w:t>
@@ -1298,13 +1358,16 @@
         <w:pStyle w:val="ListParagraph"/>
       </w:pPr>
       <w:r>
-        <w:t xml:space="preserve">Ramban also says that they needed to see that Moshe had reached the highest level of prophecy. This knowledge gives us the necessary conviction to instantly contradict and punish any self-acclaimed prophet who contradicts anything in the Torah. </w:t>
-      </w:r>
-      <w:r>
-        <w:rPr>
-          <w:highlight w:val="yellow"/>
-        </w:rPr>
-        <w:t>[Source?]</w:t>
+        <w:t>Ramban also says that they needed to see that Moshe had reached the highest level of prophecy. This knowledge gives us the necessary conviction to instantly contradict and punish any self-acclaimed prophet who contradicts anything in the Torah.</w:t>
+      </w:r>
+      <w:r>
+        <w:rPr>
+          <w:rStyle w:val="FootnoteReference"/>
+        </w:rPr>
+        <w:footnoteReference w:id="18"/>
+      </w:r>
+      <w:r>
+        <w:t xml:space="preserve"> </w:t>
       </w:r>
     </w:p>
     <w:p>
@@ -1313,6 +1376,7 @@
         <w:ind w:left="0"/>
       </w:pPr>
       <w:r>
+        <w:lastRenderedPageBreak/>
         <w:t xml:space="preserve">We pointed out above that one of the difficulties with this approach is the </w:t>
       </w:r>
       <w:r>
@@ -1361,7 +1425,6 @@
         </w:numPr>
       </w:pPr>
       <w:r>
-        <w:lastRenderedPageBreak/>
         <w:t xml:space="preserve">An answer to this question can be found in the Rosh and Shitah M’kubetzes </w:t>
       </w:r>
       <w:r>
@@ -1407,6 +1470,12 @@
       <w:r>
         <w:t>Rav Yosef Albo has a slightly more reserved approach. In general, Hashem will not gift prophecy to someone who is undeserving. However, Hashem will give prophecy to people who are near a prophet, even if they have not brought themselves to the level normally required to prophecy.</w:t>
       </w:r>
+      <w:r>
+        <w:rPr>
+          <w:rStyle w:val="FootnoteReference"/>
+        </w:rPr>
+        <w:footnoteReference w:id="19"/>
+      </w:r>
     </w:p>
     <w:p>
       <w:pPr>
@@ -1442,13 +1511,7 @@
         <w:ind w:left="0"/>
       </w:pPr>
       <w:r>
-        <w:t>There is another</w:t>
-      </w:r>
-      <w:r>
-        <w:t>, similar,</w:t>
-      </w:r>
-      <w:r>
-        <w:t xml:space="preserve"> approach. </w:t>
+        <w:t xml:space="preserve">There is another, similar, approach. </w:t>
       </w:r>
       <w:r>
         <w:rPr>
@@ -1484,7 +1547,7 @@
         <w:rPr>
           <w:rStyle w:val="FootnoteReference"/>
         </w:rPr>
-        <w:footnoteReference w:id="18"/>
+        <w:footnoteReference w:id="20"/>
       </w:r>
       <w:r>
         <w:t xml:space="preserve"> This approach seems to be endorsed by Rabi Yehuda Halevi in his Kuzari.</w:t>
@@ -1493,7 +1556,7 @@
         <w:rPr>
           <w:rStyle w:val="FootnoteReference"/>
         </w:rPr>
-        <w:footnoteReference w:id="19"/>
+        <w:footnoteReference w:id="21"/>
       </w:r>
     </w:p>
     <w:p>
@@ -1525,7 +1588,7 @@
         <w:rPr>
           <w:rStyle w:val="FootnoteReference"/>
         </w:rPr>
-        <w:footnoteReference w:id="20"/>
+        <w:footnoteReference w:id="22"/>
       </w:r>
       <w:r>
         <w:t xml:space="preserve"> </w:t>
@@ -1534,10 +1597,19 @@
         <w:rPr>
           <w:rStyle w:val="FootnoteReference"/>
         </w:rPr>
-        <w:footnoteReference w:id="21"/>
-      </w:r>
-      <w:r>
-        <w:t xml:space="preserve"> They hold that it is totally impossible for someone undeserving of prophecy to experience it, even fleetingly. Hence, the standard </w:t>
+        <w:footnoteReference w:id="23"/>
+      </w:r>
+      <w:r>
+        <w:t xml:space="preserve"> They hold that it is totally impossible for someone undeserving of prophecy to experience it, even fleetingly.</w:t>
+      </w:r>
+      <w:r>
+        <w:rPr>
+          <w:rStyle w:val="FootnoteReference"/>
+        </w:rPr>
+        <w:footnoteReference w:id="24"/>
+      </w:r>
+      <w:r>
+        <w:t xml:space="preserve"> Hence, the standard </w:t>
       </w:r>
       <w:r>
         <w:rPr>
@@ -1557,7 +1629,20 @@
         <w:t>Har Sinai</w:t>
       </w:r>
       <w:r>
-        <w:t xml:space="preserve"> did not receive prophecy. The only things they saw were physical. Rambam has a radically different interpretation of the </w:t>
+        <w:t xml:space="preserve"> did not receive prophecy. The only things they saw were physical.</w:t>
+      </w:r>
+      <w:r>
+        <w:rPr>
+          <w:rStyle w:val="FootnoteReference"/>
+        </w:rPr>
+        <w:footnoteReference w:id="25"/>
+      </w:r>
+      <w:r>
+        <w:t xml:space="preserve"> Rambam has a radically different </w:t>
+      </w:r>
+      <w:r>
+        <w:lastRenderedPageBreak/>
+        <w:t xml:space="preserve">interpretation of the </w:t>
       </w:r>
       <w:r>
         <w:rPr>
@@ -1701,7 +1786,17 @@
         <w:ind w:left="0"/>
       </w:pPr>
       <w:r>
-        <w:t xml:space="preserve">The question that arises at this point is that it would seem that, according to this approach, the entire Har Sinai experience is unnecessary. If we can appreciate these </w:t>
+        <w:t xml:space="preserve">The question that arises at this point is that it would seem that, according to this approach, the entire </w:t>
+      </w:r>
+      <w:r>
+        <w:rPr>
+          <w:i/>
+          <w:iCs/>
+        </w:rPr>
+        <w:t>Har Sinai</w:t>
+      </w:r>
+      <w:r>
+        <w:t xml:space="preserve"> experience is unnecessary. If we can appreciate these </w:t>
       </w:r>
       <w:r>
         <w:rPr>
@@ -1721,7 +1816,17 @@
         <w:t>mitzvos</w:t>
       </w:r>
       <w:r>
-        <w:t xml:space="preserve"> were told to us by Moshe anyway, what was accomplished at Har Sinai?</w:t>
+        <w:t xml:space="preserve"> were told to us by Moshe anyway, what was accomplished at </w:t>
+      </w:r>
+      <w:r>
+        <w:rPr>
+          <w:i/>
+          <w:iCs/>
+        </w:rPr>
+        <w:t>Har Sinai</w:t>
+      </w:r>
+      <w:r>
+        <w:t>?</w:t>
       </w:r>
     </w:p>
     <w:p>
@@ -1730,7 +1835,6 @@
         <w:ind w:left="0"/>
       </w:pPr>
       <w:r>
-        <w:lastRenderedPageBreak/>
         <w:t xml:space="preserve">Rambam actually stresses the necessity for the incredible sounds and sights of Har Sinai. He describes the voice of Hashem telling Moshe the first two </w:t>
       </w:r>
       <w:r>
@@ -1843,7 +1947,7 @@
         <w:rPr>
           <w:rStyle w:val="FootnoteReference"/>
         </w:rPr>
-        <w:footnoteReference w:id="22"/>
+        <w:footnoteReference w:id="26"/>
       </w:r>
       <w:r>
         <w:t xml:space="preserve"> This incredible voice of the first two </w:t>
@@ -1857,6 +1961,15 @@
       </w:r>
       <w:r>
         <w:t xml:space="preserve"> carved the belief in Hashem into their hearts and removed the possibility of any future confusion.</w:t>
+      </w:r>
+      <w:r>
+        <w:rPr>
+          <w:rStyle w:val="FootnoteReference"/>
+        </w:rPr>
+        <w:footnoteReference w:id="27"/>
+      </w:r>
+      <w:r>
+        <w:t xml:space="preserve"> </w:t>
       </w:r>
     </w:p>
     <w:p>
@@ -1864,29 +1977,19 @@
         <w:pStyle w:val="ListParagraph"/>
         <w:ind w:left="0"/>
       </w:pPr>
-      <w:commentRangeStart w:id="5"/>
-      <w:commentRangeStart w:id="6"/>
-      <w:r>
-        <w:t xml:space="preserve">[So what does Sinai actually accomplish? Seemingly it would only actually make a difference to that generation alone! Perhaps it does help for future generations as there is now </w:t>
-      </w:r>
       <w:r>
         <w:rPr>
           <w:b/>
           <w:bCs/>
         </w:rPr>
-        <w:t>another</w:t>
-      </w:r>
-      <w:r>
-        <w:t xml:space="preserve"> reason to believe in God. Probably worth looking into Rambam’s opinions of emunah via kabalah.]</w:t>
-      </w:r>
-      <w:commentRangeEnd w:id="5"/>
+        <w:t>Proof from Unkelus</w:t>
+      </w:r>
       <w:r>
         <w:rPr>
           <w:rStyle w:val="CommentReference"/>
         </w:rPr>
         <w:commentReference w:id="5"/>
       </w:r>
-      <w:commentRangeEnd w:id="6"/>
     </w:p>
     <w:p>
       <w:pPr>
@@ -1894,17 +1997,284 @@
         <w:ind w:left="0"/>
       </w:pPr>
       <w:r>
+        <w:t xml:space="preserve">Rambam brings support for his view from the translation of Unkelus at the end of </w:t>
+      </w:r>
+      <w:r>
+        <w:rPr>
+          <w:i/>
+          <w:iCs/>
+        </w:rPr>
+        <w:t>parshas yisro</w:t>
+      </w:r>
+      <w:r>
+        <w:t>.</w:t>
+      </w:r>
+      <w:r>
+        <w:rPr>
+          <w:rStyle w:val="FootnoteReference"/>
+        </w:rPr>
+        <w:footnoteReference w:id="28"/>
+      </w:r>
+      <w:r>
+        <w:t xml:space="preserve"> Unkelus’ translation of </w:t>
+      </w:r>
+      <w:r>
+        <w:rPr>
+          <w:i/>
+          <w:iCs/>
+        </w:rPr>
+        <w:t>“v’al y’dabeir imanu elokim”</w:t>
+      </w:r>
+      <w:r>
+        <w:rPr>
+          <w:i/>
+          <w:iCs/>
+        </w:rPr>
+        <w:t xml:space="preserve"> </w:t>
+      </w:r>
+      <w:r>
+        <w:t>(Hashem should not speak to us)</w:t>
+      </w:r>
+      <w:r>
+        <w:rPr>
+          <w:i/>
+          <w:iCs/>
+        </w:rPr>
+        <w:t xml:space="preserve"> </w:t>
+      </w:r>
+      <w:r>
+        <w:t xml:space="preserve">is </w:t>
+      </w:r>
+      <w:r>
+        <w:rPr>
+          <w:i/>
+          <w:iCs/>
+        </w:rPr>
+        <w:t xml:space="preserve">“v’lo yismaleil imana.” </w:t>
+      </w:r>
+      <w:r>
+        <w:t>Unkelus uses a reflexive word</w:t>
+      </w:r>
+      <w:r>
+        <w:t xml:space="preserve"> (</w:t>
+      </w:r>
+      <w:r>
+        <w:rPr>
+          <w:i/>
+          <w:iCs/>
+        </w:rPr>
+        <w:t>yismaleil</w:t>
+      </w:r>
+      <w:r>
+        <w:t>)</w:t>
+      </w:r>
+      <w:r>
+        <w:t xml:space="preserve"> for Hashem’s speech, as opposed to translating that Hashem spoke to </w:t>
+      </w:r>
+      <w:r>
+        <w:rPr>
+          <w:i/>
+          <w:iCs/>
+        </w:rPr>
+        <w:t>am yisrael</w:t>
+      </w:r>
+      <w:r>
+        <w:t>. When Hashem speaks to Moshe, Unkelus translates this as direct speech.</w:t>
+      </w:r>
+    </w:p>
+    <w:p>
+      <w:pPr>
+        <w:pStyle w:val="ListParagraph"/>
+        <w:ind w:left="0"/>
+      </w:pPr>
+      <w:r>
+        <w:t>Ramban takes issue with this proof.</w:t>
+      </w:r>
+      <w:r>
+        <w:rPr>
+          <w:rStyle w:val="FootnoteReference"/>
+        </w:rPr>
+        <w:footnoteReference w:id="29"/>
+      </w:r>
+      <w:r>
+        <w:t xml:space="preserve"> First, this is the only place in which Unkelus translates Hashem speaking to </w:t>
+      </w:r>
+      <w:r>
+        <w:rPr>
+          <w:i/>
+          <w:iCs/>
+        </w:rPr>
+        <w:t>am yisrael</w:t>
+      </w:r>
+      <w:r>
+        <w:t xml:space="preserve"> reflexively. There are multiple other places where he chooses not to do this.</w:t>
+      </w:r>
+      <w:r>
+        <w:rPr>
+          <w:rStyle w:val="FootnoteReference"/>
+        </w:rPr>
+        <w:footnoteReference w:id="30"/>
+      </w:r>
+      <w:r>
+        <w:t xml:space="preserve"> Second, sometimes Unkelus translates Hashem’s speaking with Moshe in a similar fashion.</w:t>
+      </w:r>
+      <w:r>
+        <w:rPr>
+          <w:rStyle w:val="FootnoteReference"/>
+        </w:rPr>
+        <w:footnoteReference w:id="31"/>
+      </w:r>
+      <w:r>
+        <w:t xml:space="preserve"> Ramban explains that Unkelus only translates Hashem’s speaking with </w:t>
+      </w:r>
+      <w:r>
+        <w:rPr>
+          <w:i/>
+          <w:iCs/>
+        </w:rPr>
+        <w:t>am yisrael</w:t>
+      </w:r>
+      <w:r>
+        <w:t xml:space="preserve"> reflexively when there is no separation between Hashem and </w:t>
+      </w:r>
+      <w:r>
+        <w:rPr>
+          <w:i/>
+          <w:iCs/>
+        </w:rPr>
+        <w:t>am yisrael</w:t>
+      </w:r>
+      <w:r>
+        <w:t xml:space="preserve"> mentioned in the </w:t>
+      </w:r>
+      <w:r>
+        <w:rPr>
+          <w:i/>
+          <w:iCs/>
+        </w:rPr>
+        <w:t>passuk</w:t>
+      </w:r>
+      <w:r>
+        <w:t xml:space="preserve">. Often, the </w:t>
+      </w:r>
+      <w:r>
+        <w:rPr>
+          <w:i/>
+          <w:iCs/>
+        </w:rPr>
+        <w:t xml:space="preserve">passuk </w:t>
+      </w:r>
+      <w:r>
+        <w:t xml:space="preserve">says that </w:t>
+      </w:r>
+      <w:r>
+        <w:lastRenderedPageBreak/>
+        <w:t>Hashem spoke from within fire or from heaven and then Unkelus feels no need to translate reflexively as the distance between humans and God is already</w:t>
+      </w:r>
+      <w:r>
+        <w:t xml:space="preserve"> clear</w:t>
+      </w:r>
+      <w:r>
+        <w:t xml:space="preserve"> in the </w:t>
+      </w:r>
+      <w:r>
+        <w:rPr>
+          <w:i/>
+          <w:iCs/>
+        </w:rPr>
+        <w:t>passuk</w:t>
+      </w:r>
+      <w:r>
+        <w:t>.</w:t>
+      </w:r>
+    </w:p>
+    <w:p>
+      <w:pPr>
+        <w:pStyle w:val="ListParagraph"/>
+        <w:ind w:left="0"/>
+      </w:pPr>
+      <w:r>
+        <w:t xml:space="preserve">Ritva says that the answer to all of the Ramban’s questions lies in that which he misquoted Rambam. However, Ritva </w:t>
+      </w:r>
+      <w:r>
+        <w:t>doesn</w:t>
+      </w:r>
+      <w:r>
+        <w:t>’t expl</w:t>
+      </w:r>
+      <w:r>
+        <w:t xml:space="preserve">ain to us how Ramban misquoted </w:t>
+      </w:r>
+      <w:r>
+        <w:rPr>
+          <w:rFonts w:hint="cs"/>
+        </w:rPr>
+        <w:t>R</w:t>
+      </w:r>
+      <w:r>
+        <w:t>ambam.</w:t>
+      </w:r>
+      <w:r>
+        <w:rPr>
+          <w:rStyle w:val="FootnoteReference"/>
+        </w:rPr>
+        <w:footnoteReference w:id="32"/>
+      </w:r>
+    </w:p>
+    <w:p>
+      <w:pPr>
+        <w:pStyle w:val="ListParagraph"/>
+        <w:ind w:left="0"/>
+      </w:pPr>
+      <w:r>
+        <w:t xml:space="preserve">Another of the Rambam’s proofs for his opinion is that which the </w:t>
+      </w:r>
+      <w:r>
+        <w:rPr>
+          <w:i/>
+          <w:iCs/>
+        </w:rPr>
+        <w:t>aseres hadibros</w:t>
+      </w:r>
+      <w:r>
+        <w:t xml:space="preserve"> are all in the singular. He claims that this proves that Hashem spoke to Moshe alone. Ramban understands that the singular language of the </w:t>
+      </w:r>
+      <w:r>
+        <w:rPr>
+          <w:i/>
+          <w:iCs/>
+        </w:rPr>
+        <w:t xml:space="preserve">aseres hadibros </w:t>
+      </w:r>
+      <w:r>
+        <w:t xml:space="preserve">is to tell </w:t>
+      </w:r>
+      <w:r>
+        <w:rPr>
+          <w:i/>
+          <w:iCs/>
+        </w:rPr>
+        <w:t>am yisrael</w:t>
+      </w:r>
+      <w:r>
+        <w:t xml:space="preserve"> that every single one of them will be punished for the sins that they do. We should not think a person can act in an evil way yet avoid punishment because the majority of people are good.</w:t>
+      </w:r>
+    </w:p>
+    <w:p>
+      <w:pPr>
+        <w:pStyle w:val="ListParagraph"/>
+        <w:ind w:left="0"/>
         <w:rPr>
           <w:b/>
           <w:bCs/>
         </w:rPr>
-        <w:t>Proof from Unkelus</w:t>
-      </w:r>
-      <w:r>
-        <w:rPr>
-          <w:rStyle w:val="CommentReference"/>
-        </w:rPr>
-        <w:commentReference w:id="6"/>
+      </w:pPr>
+      <w:r>
+        <w:rPr>
+          <w:b/>
+          <w:bCs/>
+        </w:rPr>
+        <w:t>Hearing ‘Moshe, Moshe’</w:t>
       </w:r>
     </w:p>
     <w:p>
@@ -1913,89 +2283,74 @@
         <w:ind w:left="0"/>
       </w:pPr>
       <w:r>
-        <w:t xml:space="preserve">Rambam brings support for his view from the translation of Unkelus at the end of </w:t>
-      </w:r>
-      <w:r>
-        <w:rPr>
-          <w:i/>
-          <w:iCs/>
-        </w:rPr>
-        <w:t>parshas yisro</w:t>
-      </w:r>
-      <w:r>
-        <w:t>.</w:t>
-      </w:r>
-      <w:r>
-        <w:rPr>
-          <w:rStyle w:val="FootnoteReference"/>
-        </w:rPr>
-        <w:footnoteReference w:id="23"/>
-      </w:r>
-      <w:r>
-        <w:t xml:space="preserve"> Unkelus’ translation of </w:t>
-      </w:r>
-      <w:r>
-        <w:rPr>
-          <w:i/>
-          <w:iCs/>
-        </w:rPr>
-        <w:t>“v’al y’dabeir imanu elokim”</w:t>
-      </w:r>
-      <w:r>
-        <w:rPr>
-          <w:i/>
-          <w:iCs/>
-        </w:rPr>
+        <w:t xml:space="preserve">There is a Rambam in Mishneh Torah which seems to contradict that which we have understood from Rambam up to this point. Rambam says that our belief in Moshe is not based on the miracles that were performed via him. It is due to us having heard Hashem at </w:t>
+      </w:r>
+      <w:r>
+        <w:rPr>
+          <w:i/>
+          <w:iCs/>
+        </w:rPr>
+        <w:t>har sinai</w:t>
+      </w:r>
+      <w:r>
+        <w:t xml:space="preserve"> say “Moshe, Moshe, go and say to them ‘such and such.’”</w:t>
+      </w:r>
+      <w:r>
+        <w:rPr>
+          <w:rStyle w:val="FootnoteReference"/>
+        </w:rPr>
+        <w:footnoteReference w:id="33"/>
+      </w:r>
+      <w:r>
+        <w:t xml:space="preserve"> This is Rambam’s explanation of the </w:t>
+      </w:r>
+      <w:r>
+        <w:rPr>
+          <w:i/>
+          <w:iCs/>
+        </w:rPr>
+        <w:t xml:space="preserve">passuk </w:t>
+      </w:r>
+      <w:r>
+        <w:t>quoted above, “</w:t>
+      </w:r>
+      <w:r>
+        <w:rPr>
+          <w:i/>
+          <w:iCs/>
+        </w:rPr>
+        <w:t xml:space="preserve">panim b’fanim diber Hashem imachem.” </w:t>
+      </w:r>
+      <w:r>
+        <w:t>This statement of the Rambam is problematic for a couple of reasons. The first is that which this seems to contradict his opinion that the average Jew did not hear any understandable words from Hashem.</w:t>
+      </w:r>
+      <w:r>
+        <w:rPr>
+          <w:rStyle w:val="FootnoteReference"/>
+        </w:rPr>
+        <w:footnoteReference w:id="34"/>
+      </w:r>
+      <w:r>
+        <w:t xml:space="preserve"> The second is that which this phrase has no earlier source. This is not a quote of a </w:t>
+      </w:r>
+      <w:r>
+        <w:rPr>
+          <w:i/>
+          <w:iCs/>
+        </w:rPr>
+        <w:t>passuk</w:t>
+      </w:r>
+      <w:r>
+        <w:t>. If so, where did the Rambam get it from?</w:t>
+      </w:r>
+      <w:r>
+        <w:rPr>
+          <w:rStyle w:val="FootnoteReference"/>
+        </w:rPr>
+        <w:footnoteReference w:id="35"/>
+      </w:r>
+      <w:r>
         <w:t xml:space="preserve"> </w:t>
-      </w:r>
-      <w:r>
-        <w:t>(Hashem should not speak to us)</w:t>
-      </w:r>
-      <w:r>
-        <w:rPr>
-          <w:i/>
-          <w:iCs/>
-        </w:rPr>
-        <w:t xml:space="preserve"> </w:t>
-      </w:r>
-      <w:r>
-        <w:t xml:space="preserve">is </w:t>
-      </w:r>
-      <w:r>
-        <w:rPr>
-          <w:i/>
-          <w:iCs/>
-        </w:rPr>
-        <w:t xml:space="preserve">“v’lo yismaleil imana.” </w:t>
-      </w:r>
-      <w:r>
-        <w:t>Unkelus uses a reflexive word</w:t>
-      </w:r>
-      <w:r>
-        <w:t xml:space="preserve"> (</w:t>
-      </w:r>
-      <w:r>
-        <w:rPr>
-          <w:i/>
-          <w:iCs/>
-        </w:rPr>
-        <w:t>yismaleil</w:t>
-      </w:r>
-      <w:r>
-        <w:t>)</w:t>
-      </w:r>
-      <w:r>
-        <w:t xml:space="preserve"> for Hashem’s speech, as opposed to translating that Hashem spoke to </w:t>
-      </w:r>
-      <w:r>
-        <w:rPr>
-          <w:i/>
-          <w:iCs/>
-        </w:rPr>
-        <w:t>am yisrael</w:t>
-      </w:r>
-      <w:r>
-        <w:t>. When Hashem speaks to Moshe, Unkelus translates this as direct speech.</w:t>
       </w:r>
     </w:p>
     <w:p>
@@ -2004,190 +2359,357 @@
         <w:ind w:left="0"/>
       </w:pPr>
       <w:r>
-        <w:t>Ramban takes issue with this proof.</w:t>
-      </w:r>
-      <w:r>
-        <w:rPr>
-          <w:rStyle w:val="FootnoteReference"/>
-        </w:rPr>
-        <w:footnoteReference w:id="24"/>
-      </w:r>
-      <w:r>
-        <w:t xml:space="preserve"> First, this is the only place in which Unkelus translates Hashem speaking to </w:t>
-      </w:r>
-      <w:r>
-        <w:rPr>
-          <w:i/>
-          <w:iCs/>
-        </w:rPr>
-        <w:t>am yisrael</w:t>
-      </w:r>
-      <w:r>
-        <w:t xml:space="preserve"> reflexively. There are multiple other places where he chooses not to do this.</w:t>
-      </w:r>
-      <w:r>
-        <w:rPr>
-          <w:rStyle w:val="FootnoteReference"/>
-        </w:rPr>
-        <w:footnoteReference w:id="25"/>
-      </w:r>
-      <w:r>
-        <w:t xml:space="preserve"> Second, sometimes Unkelus translates Hashem’s speaking with Moshe in a similar fashion.</w:t>
-      </w:r>
-      <w:r>
-        <w:rPr>
-          <w:rStyle w:val="FootnoteReference"/>
-        </w:rPr>
-        <w:footnoteReference w:id="26"/>
-      </w:r>
-      <w:r>
-        <w:t xml:space="preserve"> Ramban explains that Unkelus only translates Hashem’s speaking with </w:t>
-      </w:r>
-      <w:r>
-        <w:rPr>
-          <w:i/>
-          <w:iCs/>
-        </w:rPr>
-        <w:t>am yisrael</w:t>
-      </w:r>
-      <w:r>
-        <w:t xml:space="preserve"> reflexively when there is no separation between Hashem and </w:t>
-      </w:r>
-      <w:r>
-        <w:rPr>
-          <w:i/>
-          <w:iCs/>
-        </w:rPr>
-        <w:t>am yisrael</w:t>
-      </w:r>
-      <w:r>
-        <w:t xml:space="preserve"> mentioned in the </w:t>
-      </w:r>
-      <w:r>
-        <w:rPr>
-          <w:i/>
-          <w:iCs/>
-        </w:rPr>
-        <w:t>passuk</w:t>
-      </w:r>
-      <w:r>
-        <w:t xml:space="preserve">. Often, the </w:t>
-      </w:r>
-      <w:r>
-        <w:rPr>
-          <w:i/>
-          <w:iCs/>
-        </w:rPr>
-        <w:t xml:space="preserve">passuk </w:t>
-      </w:r>
-      <w:r>
-        <w:t>says that Hashem spoke from within fire or from heaven and then Unkelus feels no need to translate reflexively as the distance between humans and God is already</w:t>
-      </w:r>
-      <w:r>
-        <w:t xml:space="preserve"> clear</w:t>
-      </w:r>
-      <w:r>
-        <w:t xml:space="preserve"> in the </w:t>
-      </w:r>
-      <w:r>
-        <w:rPr>
-          <w:i/>
-          <w:iCs/>
-        </w:rPr>
-        <w:t>passuk</w:t>
-      </w:r>
-      <w:r>
-        <w:t>.</w:t>
+        <w:t>Perhaps the two questions answer each other. Rambam does not mean that we literally heard these words explicitly. In this context, the Hebrew word “</w:t>
+      </w:r>
+      <w:r>
+        <w:rPr>
+          <w:i/>
+          <w:iCs/>
+        </w:rPr>
+        <w:t>shom’im”</w:t>
+      </w:r>
+      <w:r>
+        <w:t xml:space="preserve"> means that we understood. We understood from that which was going on in front of us at </w:t>
+      </w:r>
+      <w:r>
+        <w:rPr>
+          <w:i/>
+          <w:iCs/>
+        </w:rPr>
+        <w:t>Har S</w:t>
+      </w:r>
+      <w:r>
+        <w:rPr>
+          <w:i/>
+          <w:iCs/>
+        </w:rPr>
+        <w:t>inai</w:t>
+      </w:r>
+      <w:r>
+        <w:t xml:space="preserve"> that Hashem was clearly speaking to Moshe. We may have had no idea what was being said, but we were sure that they were communicating.</w:t>
+      </w:r>
+      <w:r>
+        <w:rPr>
+          <w:rStyle w:val="FootnoteReference"/>
+        </w:rPr>
+        <w:footnoteReference w:id="36"/>
       </w:r>
     </w:p>
     <w:p>
       <w:pPr>
         <w:pStyle w:val="ListParagraph"/>
         <w:ind w:left="0"/>
-      </w:pPr>
-      <w:r>
-        <w:t xml:space="preserve">Ritva says that the answer to all of the Ramban’s questions lies in that which he misquoted Rambam. However, Ritva </w:t>
-      </w:r>
-      <w:r>
-        <w:t>doesn</w:t>
-      </w:r>
-      <w:r>
-        <w:t>’t expl</w:t>
-      </w:r>
-      <w:r>
-        <w:t xml:space="preserve">ain to us how Ramban misquoted </w:t>
-      </w:r>
-      <w:r>
-        <w:rPr>
-          <w:rFonts w:hint="cs"/>
-        </w:rPr>
-        <w:t>R</w:t>
-      </w:r>
-      <w:r>
-        <w:t>ambam.</w:t>
-      </w:r>
-      <w:r>
-        <w:rPr>
-          <w:rStyle w:val="FootnoteReference"/>
-        </w:rPr>
-        <w:footnoteReference w:id="27"/>
+        <w:rPr>
+          <w:b/>
+          <w:bCs/>
+        </w:rPr>
+      </w:pPr>
+      <w:r>
+        <w:rPr>
+          <w:b/>
+          <w:bCs/>
+        </w:rPr>
+        <w:t xml:space="preserve">Is </w:t>
+      </w:r>
+      <w:r>
+        <w:rPr>
+          <w:b/>
+          <w:bCs/>
+          <w:i/>
+          <w:iCs/>
+        </w:rPr>
+        <w:t>Anochi</w:t>
+      </w:r>
+      <w:r>
+        <w:rPr>
+          <w:b/>
+          <w:bCs/>
+        </w:rPr>
+        <w:t xml:space="preserve"> a </w:t>
+      </w:r>
+      <w:r>
+        <w:rPr>
+          <w:b/>
+          <w:bCs/>
+          <w:i/>
+          <w:iCs/>
+        </w:rPr>
+        <w:t>Mitzvah</w:t>
+      </w:r>
+      <w:r>
+        <w:rPr>
+          <w:b/>
+          <w:bCs/>
+        </w:rPr>
+        <w:t xml:space="preserve">? </w:t>
       </w:r>
     </w:p>
     <w:p>
       <w:pPr>
         <w:pStyle w:val="ListParagraph"/>
         <w:ind w:left="0"/>
-      </w:pPr>
-      <w:r>
-        <w:t xml:space="preserve">Another of the Rambam’s proofs for his opinion is that which the </w:t>
-      </w:r>
-      <w:r>
-        <w:rPr>
-          <w:i/>
-          <w:iCs/>
-        </w:rPr>
-        <w:t>aseres hadibros</w:t>
-      </w:r>
-      <w:r>
-        <w:t xml:space="preserve"> are all in the singular. He claims that this proves that Hashem spoke to Moshe alone. Ramban understands that the singular language of the </w:t>
-      </w:r>
-      <w:r>
-        <w:rPr>
-          <w:i/>
-          <w:iCs/>
-        </w:rPr>
-        <w:t xml:space="preserve">aseres hadibros </w:t>
-      </w:r>
-      <w:r>
-        <w:t xml:space="preserve">is to tell </w:t>
-      </w:r>
-      <w:r>
-        <w:rPr>
-          <w:i/>
-          <w:iCs/>
-        </w:rPr>
-        <w:t>am yisrael</w:t>
-      </w:r>
-      <w:r>
-        <w:t xml:space="preserve"> that every single one of them will be punished for the sins that </w:t>
-      </w:r>
-      <w:r>
-        <w:t>t</w:t>
-      </w:r>
-      <w:r>
-        <w:t>he</w:t>
-      </w:r>
-      <w:r>
-        <w:t>y</w:t>
-      </w:r>
-      <w:r>
-        <w:t xml:space="preserve"> do. We should not think a person can act </w:t>
-      </w:r>
-      <w:r>
-        <w:t>in an evil way</w:t>
-      </w:r>
-      <w:r>
-        <w:t xml:space="preserve"> yet avoid punishment because the majority of people are good.</w:t>
+        <w:rPr>
+          <w:i/>
+          <w:iCs/>
+        </w:rPr>
+      </w:pPr>
+      <w:r>
+        <w:t>Rav Meir Simcha of Dvinsk</w:t>
+      </w:r>
+      <w:r>
+        <w:t xml:space="preserve"> uses this Rambam to answer </w:t>
+      </w:r>
+      <w:r>
+        <w:t xml:space="preserve">a </w:t>
+      </w:r>
+      <w:r>
+        <w:t xml:space="preserve">question of the Ramban on the Rambam in the first </w:t>
+      </w:r>
+      <w:r>
+        <w:rPr>
+          <w:i/>
+          <w:iCs/>
+        </w:rPr>
+        <w:t xml:space="preserve">mitzvas asei </w:t>
+      </w:r>
+      <w:r>
+        <w:t xml:space="preserve">in </w:t>
+      </w:r>
+      <w:r>
+        <w:rPr>
+          <w:i/>
+          <w:iCs/>
+        </w:rPr>
+        <w:t>sefer hamitzvos</w:t>
+      </w:r>
+      <w:r>
+        <w:t>.</w:t>
+      </w:r>
+      <w:r>
+        <w:rPr>
+          <w:rStyle w:val="FootnoteReference"/>
+        </w:rPr>
+        <w:footnoteReference w:id="37"/>
+      </w:r>
+      <w:r>
+        <w:t xml:space="preserve"> As mentioned above, the </w:t>
+      </w:r>
+      <w:r>
+        <w:rPr>
+          <w:i/>
+          <w:iCs/>
+        </w:rPr>
+        <w:t>gemara</w:t>
+      </w:r>
+      <w:r>
+        <w:t xml:space="preserve"> in Makkos says that </w:t>
+      </w:r>
+      <w:r>
+        <w:rPr>
+          <w:i/>
+          <w:iCs/>
+        </w:rPr>
+        <w:t>a</w:t>
+      </w:r>
+      <w:r>
+        <w:rPr>
+          <w:i/>
+          <w:iCs/>
+        </w:rPr>
+        <w:t>nochi</w:t>
+      </w:r>
+      <w:r>
+        <w:t xml:space="preserve"> and </w:t>
+      </w:r>
+      <w:r>
+        <w:rPr>
+          <w:i/>
+          <w:iCs/>
+        </w:rPr>
+        <w:t>lo yihyeh l’cha</w:t>
+      </w:r>
+      <w:r>
+        <w:t xml:space="preserve"> are the two </w:t>
+      </w:r>
+      <w:r>
+        <w:rPr>
+          <w:i/>
+          <w:iCs/>
+        </w:rPr>
+        <w:t xml:space="preserve">mitzvos </w:t>
+      </w:r>
+      <w:r>
+        <w:t xml:space="preserve">heard from God that complete the count of 613 </w:t>
+      </w:r>
+      <w:r>
+        <w:rPr>
+          <w:i/>
+          <w:iCs/>
+        </w:rPr>
+        <w:t xml:space="preserve">mitzvos. </w:t>
+      </w:r>
+      <w:r>
+        <w:t xml:space="preserve">Rambam quotes this as a proof that </w:t>
+      </w:r>
+      <w:r>
+        <w:rPr>
+          <w:i/>
+          <w:iCs/>
+        </w:rPr>
+        <w:t>a</w:t>
+      </w:r>
+      <w:r>
+        <w:rPr>
+          <w:i/>
+          <w:iCs/>
+        </w:rPr>
+        <w:t xml:space="preserve">nochi </w:t>
+      </w:r>
+      <w:r>
+        <w:t xml:space="preserve">is a </w:t>
+      </w:r>
+      <w:r>
+        <w:rPr>
+          <w:i/>
+          <w:iCs/>
+        </w:rPr>
+        <w:t>mitzvah</w:t>
+      </w:r>
+      <w:r>
+        <w:t xml:space="preserve">. Ramban points out that there are multiple </w:t>
+      </w:r>
+      <w:r>
+        <w:rPr>
+          <w:i/>
+          <w:iCs/>
+        </w:rPr>
+        <w:t>mitzvos</w:t>
+      </w:r>
+      <w:r>
+        <w:t xml:space="preserve"> that the Rambam counts that appear in the </w:t>
+      </w:r>
+      <w:r>
+        <w:rPr>
+          <w:i/>
+          <w:iCs/>
+        </w:rPr>
+        <w:t>dibbur</w:t>
+      </w:r>
+      <w:r>
+        <w:t xml:space="preserve"> </w:t>
+      </w:r>
+      <w:r>
+        <w:t xml:space="preserve">of </w:t>
+      </w:r>
+      <w:r>
+        <w:rPr>
+          <w:i/>
+          <w:iCs/>
+        </w:rPr>
+        <w:t>lo yihyeh”</w:t>
+      </w:r>
+      <w:r>
+        <w:t xml:space="preserve"> If the Rambam is </w:t>
+      </w:r>
+      <w:r>
+        <w:lastRenderedPageBreak/>
+        <w:t xml:space="preserve">correct in his use of this </w:t>
+      </w:r>
+      <w:r>
+        <w:rPr>
+          <w:i/>
+          <w:iCs/>
+        </w:rPr>
+        <w:t>gemara</w:t>
+      </w:r>
+      <w:r>
+        <w:t xml:space="preserve">, it should say that we heard </w:t>
+      </w:r>
+      <w:r>
+        <w:rPr>
+          <w:b/>
+          <w:bCs/>
+        </w:rPr>
+        <w:t>five</w:t>
+      </w:r>
+      <w:r>
+        <w:t xml:space="preserve"> </w:t>
+      </w:r>
+      <w:r>
+        <w:rPr>
+          <w:i/>
+          <w:iCs/>
+        </w:rPr>
+        <w:t>mitzvos</w:t>
+      </w:r>
+      <w:r>
+        <w:t xml:space="preserve"> from God Himself.</w:t>
+      </w:r>
+      <w:r>
+        <w:rPr>
+          <w:rStyle w:val="FootnoteReference"/>
+        </w:rPr>
+        <w:footnoteReference w:id="38"/>
+      </w:r>
+      <w:r>
+        <w:t xml:space="preserve"> Rav Meir Simcha expresses shock at that which Ramban forgets or ignores Rambam’s explanation of the </w:t>
+      </w:r>
+      <w:r>
+        <w:rPr>
+          <w:i/>
+          <w:iCs/>
+        </w:rPr>
+        <w:t>gemara</w:t>
+      </w:r>
+      <w:r>
+        <w:t xml:space="preserve"> in Makkos. According to Rambam, the average Jew did not hear the </w:t>
+      </w:r>
+      <w:r>
+        <w:rPr>
+          <w:b/>
+          <w:bCs/>
+        </w:rPr>
+        <w:t>text</w:t>
+      </w:r>
+      <w:r>
+        <w:t xml:space="preserve"> of the first two </w:t>
+      </w:r>
+      <w:r>
+        <w:rPr>
+          <w:i/>
+          <w:iCs/>
+        </w:rPr>
+        <w:t>dibros</w:t>
+      </w:r>
+      <w:r>
+        <w:t xml:space="preserve">. They independently understood the ideas expressed therewithin. Hence, there is no difficulty in that which there are more than two </w:t>
+      </w:r>
+      <w:r>
+        <w:rPr>
+          <w:i/>
+          <w:iCs/>
+        </w:rPr>
+        <w:t xml:space="preserve">mitzvos </w:t>
+      </w:r>
+      <w:r>
+        <w:t xml:space="preserve">in the </w:t>
+      </w:r>
+      <w:r>
+        <w:rPr>
+          <w:b/>
+          <w:bCs/>
+        </w:rPr>
+        <w:t>text</w:t>
+      </w:r>
+      <w:r>
+        <w:t xml:space="preserve"> of the first two </w:t>
+      </w:r>
+      <w:r>
+        <w:rPr>
+          <w:i/>
+          <w:iCs/>
+        </w:rPr>
+        <w:t>dibros.</w:t>
       </w:r>
     </w:p>
     <w:p>
@@ -2204,8 +2726,7 @@
           <w:b/>
           <w:bCs/>
         </w:rPr>
-        <w:lastRenderedPageBreak/>
-        <w:t>Hearing ‘Moshe, Moshe’</w:t>
+        <w:t>Another Explanation of Rambam</w:t>
       </w:r>
     </w:p>
     <w:p>
@@ -2214,819 +2735,261 @@
         <w:ind w:left="0"/>
       </w:pPr>
       <w:r>
-        <w:t xml:space="preserve">There is a Rambam in Mishneh Torah which seems to contradict that which we have understood from Rambam up to this point. </w:t>
-      </w:r>
-      <w:r>
-        <w:t xml:space="preserve">Rambam says that our belief in Moshe is not based on the miracles that were performed via him. It is due to us having heard Hashem at </w:t>
-      </w:r>
-      <w:r>
-        <w:rPr>
-          <w:i/>
-          <w:iCs/>
-        </w:rPr>
-        <w:t>har sinai</w:t>
-      </w:r>
-      <w:r>
-        <w:t xml:space="preserve"> say “Moshe, Moshe, go and say to them ‘such and such.’”</w:t>
-      </w:r>
-      <w:r>
-        <w:rPr>
-          <w:rStyle w:val="FootnoteReference"/>
-        </w:rPr>
-        <w:footnoteReference w:id="28"/>
-      </w:r>
-      <w:r>
-        <w:t xml:space="preserve"> This is Rambam’s explanation of the </w:t>
-      </w:r>
-      <w:r>
-        <w:rPr>
-          <w:i/>
-          <w:iCs/>
-        </w:rPr>
-        <w:t xml:space="preserve">passuk </w:t>
-      </w:r>
-      <w:r>
-        <w:t>quoted above, “</w:t>
-      </w:r>
-      <w:r>
-        <w:rPr>
-          <w:i/>
-          <w:iCs/>
-        </w:rPr>
-        <w:t xml:space="preserve">panim b’fanim diber Hashem imachem.” </w:t>
-      </w:r>
-      <w:r>
-        <w:t>This statement of the Rambam is problematic for a couple of reasons. The first is that which this seems to contradict his opinion that the average Jew did not hear any understandable words from Hashem.</w:t>
-      </w:r>
-      <w:r>
-        <w:rPr>
-          <w:rStyle w:val="FootnoteReference"/>
-        </w:rPr>
-        <w:footnoteReference w:id="29"/>
-      </w:r>
-      <w:r>
-        <w:t xml:space="preserve"> The second is that which this phrase has no earlier source. This is not a quote of a </w:t>
-      </w:r>
-      <w:r>
-        <w:rPr>
-          <w:i/>
-          <w:iCs/>
-        </w:rPr>
-        <w:t>passuk</w:t>
-      </w:r>
-      <w:r>
-        <w:t>. If so, where did the Rambam get it from?</w:t>
-      </w:r>
-      <w:r>
-        <w:rPr>
-          <w:rStyle w:val="FootnoteReference"/>
-        </w:rPr>
-        <w:footnoteReference w:id="30"/>
-      </w:r>
-      <w:r>
-        <w:t xml:space="preserve"> </w:t>
+        <w:t xml:space="preserve">That which has been said until now in the name of the Rambam is the way what he writes in </w:t>
+      </w:r>
+      <w:r>
+        <w:t>M</w:t>
+      </w:r>
+      <w:r>
+        <w:t xml:space="preserve">oreh N’vuchim is interpreted according to the majority of other </w:t>
+      </w:r>
+      <w:r>
+        <w:rPr>
+          <w:i/>
+          <w:iCs/>
+        </w:rPr>
+        <w:t>rishonim</w:t>
+      </w:r>
+      <w:r>
+        <w:t xml:space="preserve">. However, </w:t>
+      </w:r>
+      <w:r>
+        <w:t>Abarbanel</w:t>
+      </w:r>
+      <w:r>
+        <w:t xml:space="preserve">, in his commentary to Moreh N’vuchim, interprets the Rambam somewhat differently. He thinks that Rambam ignores the </w:t>
+      </w:r>
+      <w:r>
+        <w:rPr>
+          <w:i/>
+          <w:iCs/>
+        </w:rPr>
+        <w:t>gemara</w:t>
+      </w:r>
+      <w:r>
+        <w:t xml:space="preserve"> in Makkos in his interpretation of that which happened at </w:t>
+      </w:r>
+      <w:r>
+        <w:rPr>
+          <w:i/>
+          <w:iCs/>
+        </w:rPr>
+        <w:t>H</w:t>
+      </w:r>
+      <w:r>
+        <w:rPr>
+          <w:i/>
+          <w:iCs/>
+        </w:rPr>
+        <w:t>ar Sinai</w:t>
+      </w:r>
+      <w:r>
+        <w:t xml:space="preserve">. Abravanel explains that Rambam </w:t>
+      </w:r>
+      <w:r>
+        <w:t xml:space="preserve">is </w:t>
+      </w:r>
+      <w:r>
+        <w:t xml:space="preserve">open to there being different approaches within </w:t>
+      </w:r>
+      <w:r>
+        <w:rPr>
+          <w:i/>
+          <w:iCs/>
+        </w:rPr>
+        <w:t xml:space="preserve">aggada </w:t>
+      </w:r>
+      <w:r>
+        <w:t xml:space="preserve">and that which he says does not have to fit with the statement in the </w:t>
+      </w:r>
+      <w:r>
+        <w:rPr>
+          <w:i/>
+          <w:iCs/>
+        </w:rPr>
+        <w:t>gemara</w:t>
+      </w:r>
+      <w:r>
+        <w:t>.</w:t>
+      </w:r>
+      <w:r>
+        <w:t xml:space="preserve"> He explains</w:t>
+      </w:r>
+      <w:r>
+        <w:t xml:space="preserve"> that</w:t>
+      </w:r>
+      <w:r>
+        <w:t xml:space="preserve"> Rambam mentions the </w:t>
+      </w:r>
+      <w:r>
+        <w:rPr>
+          <w:i/>
+          <w:iCs/>
+        </w:rPr>
+        <w:t>gemara</w:t>
+      </w:r>
+      <w:r>
+        <w:t xml:space="preserve"> in passing as disagreeing with his opinion and whilst doing so, he deals with the difficult</w:t>
+      </w:r>
+      <w:r>
+        <w:t>y</w:t>
+      </w:r>
+      <w:r>
+        <w:t xml:space="preserve"> that </w:t>
+      </w:r>
+      <w:r>
+        <w:rPr>
+          <w:i/>
+          <w:iCs/>
+        </w:rPr>
+        <w:t>gemara</w:t>
+      </w:r>
+      <w:r>
+        <w:t xml:space="preserve"> raises for him</w:t>
+      </w:r>
+      <w:r>
+        <w:t>. The difficulty is</w:t>
+      </w:r>
+      <w:r>
+        <w:t xml:space="preserve"> as follows:</w:t>
+      </w:r>
+      <w:r>
+        <w:t xml:space="preserve"> In the opinion of the Rambam, one cannot prophecy unless sufficiently well prepared. The </w:t>
+      </w:r>
+      <w:r>
+        <w:rPr>
+          <w:i/>
+          <w:iCs/>
+        </w:rPr>
+        <w:t>gemara</w:t>
+      </w:r>
+      <w:r>
+        <w:t xml:space="preserve"> in Makkos seems to quite clearly state that the average Jew experienced prophecy. How can this be explained? Rambam says that it must be that the clear philosophical proof of the concepts contained within the first two </w:t>
+      </w:r>
+      <w:r>
+        <w:rPr>
+          <w:i/>
+          <w:iCs/>
+        </w:rPr>
+        <w:t>dibros</w:t>
+      </w:r>
+      <w:r>
+        <w:t xml:space="preserve"> was sufficient to prepare </w:t>
+      </w:r>
+      <w:r>
+        <w:rPr>
+          <w:i/>
+          <w:iCs/>
+        </w:rPr>
+        <w:t>am yisrael</w:t>
+      </w:r>
+      <w:r>
+        <w:t xml:space="preserve"> to receive full prophecy. As opposed to our original understanding of the Rambam, philosophical proof is no replacement for divine revelation. It merely serves as sufficient preparation for divine revelation. However, this is not Rambam’s preferred approach to understanding what happened at </w:t>
+      </w:r>
+      <w:r>
+        <w:rPr>
+          <w:i/>
+          <w:iCs/>
+        </w:rPr>
+        <w:t>Har S</w:t>
+      </w:r>
+      <w:r>
+        <w:rPr>
+          <w:i/>
+          <w:iCs/>
+        </w:rPr>
+        <w:t>inai</w:t>
+      </w:r>
+      <w:r>
+        <w:t xml:space="preserve"> and once Rambam has concluded this side point, he returns to the explanation of his own opinion.</w:t>
+      </w:r>
+      <w:r>
+        <w:rPr>
+          <w:rStyle w:val="FootnoteReference"/>
+        </w:rPr>
+        <w:footnoteReference w:id="39"/>
+      </w:r>
+      <w:r>
+        <w:t xml:space="preserve"> Rambam’s own opinion is that no Jew experienced prophecy. The average Jew at </w:t>
+      </w:r>
+      <w:r>
+        <w:rPr>
+          <w:i/>
+          <w:iCs/>
+        </w:rPr>
+        <w:t>Har S</w:t>
+      </w:r>
+      <w:r>
+        <w:rPr>
+          <w:i/>
+          <w:iCs/>
+        </w:rPr>
+        <w:t xml:space="preserve">inai </w:t>
+      </w:r>
+      <w:r>
+        <w:t>had a very awe inspiring, but solely physical experience.</w:t>
       </w:r>
     </w:p>
     <w:p>
       <w:pPr>
         <w:pStyle w:val="ListParagraph"/>
         <w:ind w:left="0"/>
-      </w:pPr>
-      <w:r>
-        <w:t>Perhaps the two questions answer each other. Rambam does not mean that we literally heard these words explicitly. In this context, the Hebrew word “</w:t>
-      </w:r>
-      <w:r>
-        <w:rPr>
-          <w:i/>
-          <w:iCs/>
-        </w:rPr>
-        <w:t>shom’im”</w:t>
-      </w:r>
-      <w:r>
-        <w:t xml:space="preserve"> means that we understood. We understood from that which was going on in front of us at </w:t>
-      </w:r>
-      <w:r>
-        <w:rPr>
-          <w:i/>
-          <w:iCs/>
-        </w:rPr>
-        <w:t>har sinai</w:t>
-      </w:r>
-      <w:r>
-        <w:t xml:space="preserve"> that Hashem was clearly speaking to Moshe. We may have had no idea what was being said, but we were sure that they were communicating.</w:t>
-      </w:r>
-      <w:r>
-        <w:rPr>
-          <w:rStyle w:val="FootnoteReference"/>
-        </w:rPr>
-        <w:footnoteReference w:id="31"/>
+        <w:rPr>
+          <w:b/>
+          <w:bCs/>
+        </w:rPr>
+      </w:pPr>
+      <w:r>
+        <w:rPr>
+          <w:b/>
+          <w:bCs/>
+        </w:rPr>
+        <w:t>Conclusion</w:t>
       </w:r>
     </w:p>
     <w:p>
       <w:pPr>
         <w:pStyle w:val="ListParagraph"/>
         <w:ind w:left="0"/>
-        <w:rPr>
-          <w:b/>
-          <w:bCs/>
-        </w:rPr>
-      </w:pPr>
-      <w:r>
-        <w:rPr>
-          <w:b/>
-          <w:bCs/>
-        </w:rPr>
-        <w:t xml:space="preserve">Is </w:t>
-      </w:r>
-      <w:r>
-        <w:rPr>
-          <w:b/>
-          <w:bCs/>
-          <w:i/>
-          <w:iCs/>
-        </w:rPr>
-        <w:t>Anochi</w:t>
-      </w:r>
-      <w:r>
-        <w:rPr>
-          <w:b/>
-          <w:bCs/>
-        </w:rPr>
-        <w:t xml:space="preserve"> a </w:t>
-      </w:r>
-      <w:r>
-        <w:rPr>
-          <w:b/>
-          <w:bCs/>
-          <w:i/>
-          <w:iCs/>
-        </w:rPr>
-        <w:t>Mitzvah</w:t>
-      </w:r>
-      <w:r>
-        <w:rPr>
-          <w:b/>
-          <w:bCs/>
-        </w:rPr>
-        <w:t xml:space="preserve">? </w:t>
-      </w:r>
-    </w:p>
-    <w:p>
-      <w:pPr>
-        <w:pStyle w:val="ListParagraph"/>
-        <w:ind w:left="0"/>
-        <w:rPr>
-          <w:i/>
-          <w:iCs/>
-        </w:rPr>
-      </w:pPr>
-      <w:r>
-        <w:t>Rav Meir Simcha of Dvinsk</w:t>
-      </w:r>
-      <w:r>
-        <w:t xml:space="preserve"> uses this Rambam to answer </w:t>
-      </w:r>
-      <w:r>
-        <w:t xml:space="preserve">a </w:t>
-      </w:r>
-      <w:r>
-        <w:t xml:space="preserve">question of the Ramban on the Rambam in the first </w:t>
-      </w:r>
-      <w:r>
-        <w:rPr>
-          <w:i/>
-          <w:iCs/>
-        </w:rPr>
-        <w:t xml:space="preserve">mitzvas asei </w:t>
-      </w:r>
-      <w:r>
-        <w:t xml:space="preserve">in </w:t>
-      </w:r>
-      <w:r>
-        <w:rPr>
-          <w:i/>
-          <w:iCs/>
-        </w:rPr>
-        <w:t>sefer hamitzvos</w:t>
+      </w:pPr>
+      <w:r>
+        <w:t xml:space="preserve">In conclusion, we have seen a difference of opinion amongst the </w:t>
+      </w:r>
+      <w:r>
+        <w:rPr>
+          <w:i/>
+          <w:iCs/>
+        </w:rPr>
+        <w:t>rishonim</w:t>
+      </w:r>
+      <w:r>
+        <w:t xml:space="preserve"> as to how understand what happened at </w:t>
+      </w:r>
+      <w:r>
+        <w:rPr>
+          <w:i/>
+          <w:iCs/>
+        </w:rPr>
+        <w:t>Har Sinai</w:t>
+      </w:r>
+      <w:r>
+        <w:t xml:space="preserve">. As Rambam himself writes, the story of the goings-on at </w:t>
+      </w:r>
+      <w:r>
+        <w:rPr>
+          <w:i/>
+          <w:iCs/>
+        </w:rPr>
+        <w:t>Har Sinai</w:t>
+      </w:r>
+      <w:r>
+        <w:t xml:space="preserve"> is intentionally unclear as it is a secret of the Torah and something that occurred once and will not be repeated</w:t>
       </w:r>
       <w:r>
         <w:t>.</w:t>
       </w:r>
-      <w:r>
-        <w:rPr>
-          <w:rStyle w:val="FootnoteReference"/>
-        </w:rPr>
-        <w:footnoteReference w:id="32"/>
-      </w:r>
-      <w:r>
-        <w:t xml:space="preserve"> As mentioned above, the </w:t>
-      </w:r>
-      <w:r>
-        <w:rPr>
-          <w:i/>
-          <w:iCs/>
-        </w:rPr>
-        <w:t>gemara</w:t>
-      </w:r>
-      <w:r>
-        <w:t xml:space="preserve"> in Makkos says that </w:t>
-      </w:r>
-      <w:r>
-        <w:rPr>
-          <w:i/>
-          <w:iCs/>
-        </w:rPr>
-        <w:t>a</w:t>
-      </w:r>
-      <w:r>
-        <w:rPr>
-          <w:i/>
-          <w:iCs/>
-        </w:rPr>
-        <w:t>nochi</w:t>
-      </w:r>
-      <w:r>
-        <w:t xml:space="preserve"> and </w:t>
-      </w:r>
-      <w:r>
-        <w:rPr>
-          <w:i/>
-          <w:iCs/>
-        </w:rPr>
-        <w:t>lo yihyeh l’cha</w:t>
-      </w:r>
-      <w:r>
-        <w:t xml:space="preserve"> are the two </w:t>
-      </w:r>
-      <w:r>
-        <w:rPr>
-          <w:i/>
-          <w:iCs/>
-        </w:rPr>
-        <w:t xml:space="preserve">mitzvos </w:t>
-      </w:r>
-      <w:r>
-        <w:t xml:space="preserve">heard from God that complete the count of 613 </w:t>
-      </w:r>
-      <w:r>
-        <w:rPr>
-          <w:i/>
-          <w:iCs/>
-        </w:rPr>
-        <w:t xml:space="preserve">mitzvos. </w:t>
-      </w:r>
-      <w:r>
-        <w:t xml:space="preserve">Rambam quotes this as a proof that </w:t>
-      </w:r>
-      <w:r>
-        <w:rPr>
-          <w:i/>
-          <w:iCs/>
-        </w:rPr>
-        <w:t>a</w:t>
-      </w:r>
-      <w:r>
-        <w:rPr>
-          <w:i/>
-          <w:iCs/>
-        </w:rPr>
-        <w:t xml:space="preserve">nochi </w:t>
-      </w:r>
-      <w:r>
-        <w:t xml:space="preserve">is a </w:t>
-      </w:r>
-      <w:r>
-        <w:rPr>
-          <w:i/>
-          <w:iCs/>
-        </w:rPr>
-        <w:t>mitzvah</w:t>
-      </w:r>
-      <w:r>
-        <w:t xml:space="preserve">. Ramban points out that there are multiple </w:t>
-      </w:r>
-      <w:r>
-        <w:rPr>
-          <w:i/>
-          <w:iCs/>
-        </w:rPr>
-        <w:t>mitzvos</w:t>
-      </w:r>
-      <w:r>
-        <w:t xml:space="preserve"> that the Rambam counts that appear in the </w:t>
-      </w:r>
-      <w:r>
-        <w:rPr>
-          <w:i/>
-          <w:iCs/>
-        </w:rPr>
-        <w:t>dibbur</w:t>
-      </w:r>
-      <w:r>
-        <w:t xml:space="preserve"> </w:t>
-      </w:r>
-      <w:r>
-        <w:t xml:space="preserve">of </w:t>
-      </w:r>
-      <w:r>
-        <w:rPr>
-          <w:i/>
-          <w:iCs/>
-        </w:rPr>
-        <w:t>lo yihyeh”</w:t>
-      </w:r>
-      <w:r>
-        <w:t xml:space="preserve"> If the Rambam is correct in his use of this </w:t>
-      </w:r>
-      <w:r>
-        <w:rPr>
-          <w:i/>
-          <w:iCs/>
-        </w:rPr>
-        <w:t>gemara</w:t>
-      </w:r>
-      <w:r>
-        <w:t xml:space="preserve">, it should say that we heard </w:t>
-      </w:r>
-      <w:r>
-        <w:rPr>
-          <w:b/>
-          <w:bCs/>
-        </w:rPr>
-        <w:t>five</w:t>
-      </w:r>
-      <w:r>
-        <w:t xml:space="preserve"> </w:t>
-      </w:r>
-      <w:r>
-        <w:rPr>
-          <w:i/>
-          <w:iCs/>
-        </w:rPr>
-        <w:t>mitzvos</w:t>
-      </w:r>
-      <w:r>
-        <w:t xml:space="preserve"> from God Himself.</w:t>
-      </w:r>
-      <w:r>
-        <w:rPr>
-          <w:rStyle w:val="FootnoteReference"/>
-        </w:rPr>
-        <w:footnoteReference w:id="33"/>
-      </w:r>
-      <w:r>
-        <w:t xml:space="preserve"> Rav Meir Simcha expresses shock at that which Ramban forgets or ignores Rambam’s explanation of the </w:t>
-      </w:r>
-      <w:r>
-        <w:rPr>
-          <w:i/>
-          <w:iCs/>
-        </w:rPr>
-        <w:t>gemara</w:t>
-      </w:r>
-      <w:r>
-        <w:t xml:space="preserve"> in Makkos. According to Rambam, the average Jew did not hear the </w:t>
-      </w:r>
-      <w:r>
-        <w:rPr>
-          <w:b/>
-          <w:bCs/>
-        </w:rPr>
-        <w:t>text</w:t>
-      </w:r>
-      <w:r>
-        <w:t xml:space="preserve"> of the first two </w:t>
-      </w:r>
-      <w:r>
-        <w:rPr>
-          <w:i/>
-          <w:iCs/>
-        </w:rPr>
-        <w:t>dibros</w:t>
-      </w:r>
-      <w:r>
-        <w:t xml:space="preserve">. They independently understood the ideas expressed therewithin. Hence, there is no difficulty in that which there are more than two </w:t>
-      </w:r>
-      <w:r>
-        <w:rPr>
-          <w:i/>
-          <w:iCs/>
-        </w:rPr>
-        <w:t xml:space="preserve">mitzvos </w:t>
-      </w:r>
-      <w:r>
-        <w:t xml:space="preserve">in the </w:t>
-      </w:r>
-      <w:r>
-        <w:rPr>
-          <w:b/>
-          <w:bCs/>
-        </w:rPr>
-        <w:t>text</w:t>
-      </w:r>
-      <w:r>
-        <w:t xml:space="preserve"> of the first two </w:t>
-      </w:r>
-      <w:r>
-        <w:rPr>
-          <w:i/>
-          <w:iCs/>
-        </w:rPr>
-        <w:t>dibros.</w:t>
-      </w:r>
-    </w:p>
-    <w:p>
-      <w:pPr>
-        <w:pStyle w:val="ListParagraph"/>
-        <w:ind w:left="0"/>
-        <w:rPr>
-          <w:b/>
-          <w:bCs/>
-        </w:rPr>
-      </w:pPr>
-      <w:r>
-        <w:rPr>
-          <w:b/>
-          <w:bCs/>
-        </w:rPr>
-        <w:t>Another Explanation of Rambam</w:t>
-      </w:r>
-    </w:p>
-    <w:p>
-      <w:pPr>
-        <w:pStyle w:val="ListParagraph"/>
-        <w:ind w:left="0"/>
-      </w:pPr>
-      <w:r>
-        <w:t xml:space="preserve">That which has been said until now in the name of the Rambam is the way what he writes in </w:t>
-      </w:r>
-      <w:r>
-        <w:t>M</w:t>
-      </w:r>
-      <w:r>
-        <w:t xml:space="preserve">oreh N’vuchim is interpreted according to the majority of other </w:t>
-      </w:r>
-      <w:r>
-        <w:rPr>
-          <w:i/>
-          <w:iCs/>
-        </w:rPr>
-        <w:t>rishonim</w:t>
-      </w:r>
-      <w:r>
-        <w:t xml:space="preserve">. However, </w:t>
-      </w:r>
-      <w:r>
-        <w:t>Abarbanel</w:t>
-      </w:r>
-      <w:r>
-        <w:t xml:space="preserve">, in his commentary to Moreh N’vuchim, interprets the Rambam somewhat differently. He thinks that Rambam ignores the </w:t>
-      </w:r>
-      <w:r>
-        <w:rPr>
-          <w:i/>
-          <w:iCs/>
-        </w:rPr>
-        <w:t>gemara</w:t>
-      </w:r>
-      <w:r>
-        <w:t xml:space="preserve"> in Makkos in his interpretation of that which happened at </w:t>
-      </w:r>
-      <w:r>
-        <w:rPr>
-          <w:i/>
-          <w:iCs/>
-        </w:rPr>
-        <w:t>har Sinai</w:t>
-      </w:r>
-      <w:r>
-        <w:t xml:space="preserve">. </w:t>
-      </w:r>
-      <w:r>
-        <w:lastRenderedPageBreak/>
-        <w:t xml:space="preserve">Abravanel explains that Rambam </w:t>
-      </w:r>
-      <w:r>
-        <w:t xml:space="preserve">is </w:t>
-      </w:r>
-      <w:r>
-        <w:t xml:space="preserve">open to there being different approaches within </w:t>
-      </w:r>
-      <w:r>
-        <w:rPr>
-          <w:i/>
-          <w:iCs/>
-        </w:rPr>
-        <w:t xml:space="preserve">aggada </w:t>
-      </w:r>
-      <w:r>
-        <w:t xml:space="preserve">and that which he says does not have to fit with the statement in the </w:t>
-      </w:r>
-      <w:r>
-        <w:rPr>
-          <w:i/>
-          <w:iCs/>
-        </w:rPr>
-        <w:t>gemara</w:t>
-      </w:r>
-      <w:r>
-        <w:t>.</w:t>
-      </w:r>
-      <w:r>
-        <w:t xml:space="preserve"> He explains</w:t>
-      </w:r>
-      <w:r>
-        <w:t xml:space="preserve"> that</w:t>
-      </w:r>
-      <w:r>
-        <w:t xml:space="preserve"> Rambam mentions the </w:t>
-      </w:r>
-      <w:r>
-        <w:rPr>
-          <w:i/>
-          <w:iCs/>
-        </w:rPr>
-        <w:t>gemara</w:t>
-      </w:r>
-      <w:r>
-        <w:t xml:space="preserve"> in passing as disagreeing with his opinion and whilst doing so, he deals with the difficult</w:t>
-      </w:r>
-      <w:r>
-        <w:t>y</w:t>
-      </w:r>
-      <w:r>
-        <w:t xml:space="preserve"> that </w:t>
-      </w:r>
-      <w:r>
-        <w:rPr>
-          <w:i/>
-          <w:iCs/>
-        </w:rPr>
-        <w:t>gemara</w:t>
-      </w:r>
-      <w:r>
-        <w:t xml:space="preserve"> raises for him</w:t>
-      </w:r>
-      <w:r>
-        <w:t>. The difficulty is</w:t>
-      </w:r>
-      <w:r>
-        <w:t xml:space="preserve"> as follows:</w:t>
-      </w:r>
-      <w:r>
-        <w:t xml:space="preserve"> In the opinion of the Rambam, one cannot prophecy unless sufficiently well prepared. The </w:t>
-      </w:r>
-      <w:r>
-        <w:rPr>
-          <w:i/>
-          <w:iCs/>
-        </w:rPr>
-        <w:t>gemara</w:t>
-      </w:r>
-      <w:r>
-        <w:t xml:space="preserve"> in Makkos seems to quite clearly state that the average Jew experienced prophecy. How can this be explained? Rambam says that it must be that the clear philosophical proof of the concepts contained within the first two </w:t>
-      </w:r>
-      <w:r>
-        <w:rPr>
-          <w:i/>
-          <w:iCs/>
-        </w:rPr>
-        <w:t>dibros</w:t>
-      </w:r>
-      <w:r>
-        <w:t xml:space="preserve"> was sufficient to prepare </w:t>
-      </w:r>
-      <w:r>
-        <w:rPr>
-          <w:i/>
-          <w:iCs/>
-        </w:rPr>
-        <w:t>am yisrael</w:t>
-      </w:r>
-      <w:r>
-        <w:t xml:space="preserve"> to receive full prophecy. As opposed to our original understanding of the Rambam, philosophical proof is no replacement for divine revelation. It merely serves as sufficient preparation for divine revelation. However, this is not Rambam’s preferred approach to understanding what happened at </w:t>
-      </w:r>
-      <w:r>
-        <w:rPr>
-          <w:i/>
-          <w:iCs/>
-        </w:rPr>
-        <w:t>har sinai</w:t>
-      </w:r>
-      <w:r>
-        <w:t xml:space="preserve"> and once Rambam has concluded this side point, he returns to the explanation of his own opinion.</w:t>
-      </w:r>
-      <w:r>
-        <w:rPr>
-          <w:rStyle w:val="FootnoteReference"/>
-        </w:rPr>
-        <w:footnoteReference w:id="34"/>
-      </w:r>
-      <w:r>
-        <w:t xml:space="preserve"> Rambam’s own opinion is that no Jew experienced prophecy. The average Jew at </w:t>
-      </w:r>
-      <w:r>
-        <w:rPr>
-          <w:i/>
-          <w:iCs/>
-        </w:rPr>
-        <w:t xml:space="preserve">har sinai </w:t>
-      </w:r>
-      <w:r>
-        <w:t>had a very awe inspiring, but solely physical experience.</w:t>
-      </w:r>
-    </w:p>
-    <w:p>
-      <w:pPr>
-        <w:pStyle w:val="ListParagraph"/>
-        <w:ind w:left="0"/>
-        <w:rPr>
-          <w:b/>
-          <w:bCs/>
-        </w:rPr>
-      </w:pPr>
-      <w:r>
-        <w:rPr>
-          <w:b/>
-          <w:bCs/>
-        </w:rPr>
-        <w:t>Conclusion</w:t>
-      </w:r>
-      <w:bookmarkStart w:id="7" w:name="_GoBack"/>
-      <w:bookmarkEnd w:id="7"/>
-    </w:p>
-    <w:p>
-      <w:pPr>
-        <w:pStyle w:val="ListParagraph"/>
-        <w:ind w:left="0"/>
-      </w:pPr>
-      <w:commentRangeStart w:id="8"/>
-      <w:commentRangeStart w:id="9"/>
-      <w:r>
-        <w:t xml:space="preserve">In conclusion, we have seen that there are multiple understandings of the experience of the average Jew at </w:t>
-      </w:r>
-      <w:r>
-        <w:rPr>
-          <w:i/>
-          <w:iCs/>
-        </w:rPr>
-        <w:t>har sinai</w:t>
-      </w:r>
-      <w:r>
-        <w:t xml:space="preserve">. They range from every Jew prophetically hearing all of the </w:t>
-      </w:r>
-      <w:r>
-        <w:rPr>
-          <w:i/>
-          <w:iCs/>
-        </w:rPr>
-        <w:t>dibros</w:t>
-      </w:r>
-      <w:r>
-        <w:t xml:space="preserve"> from Hashem to the average Jew not prophesying at all.</w:t>
-      </w:r>
-      <w:commentRangeEnd w:id="8"/>
-      <w:r>
-        <w:rPr>
-          <w:rStyle w:val="CommentReference"/>
-        </w:rPr>
-        <w:commentReference w:id="8"/>
-      </w:r>
-      <w:commentRangeEnd w:id="9"/>
-      <w:r>
-        <w:rPr>
-          <w:rStyle w:val="CommentReference"/>
-        </w:rPr>
-        <w:commentReference w:id="9"/>
-      </w:r>
-    </w:p>
-    <w:p>
-      <w:pPr>
-        <w:pStyle w:val="ListParagraph"/>
-        <w:ind w:left="0"/>
-      </w:pPr>
-      <w:r>
-        <w:t>Ramban might have to be brought in as an adjustment within the first approach.</w:t>
-      </w:r>
-    </w:p>
-    <w:p>
-      <w:pPr>
-        <w:pStyle w:val="ListParagraph"/>
-        <w:ind w:left="0"/>
-      </w:pPr>
-      <w:commentRangeStart w:id="10"/>
-      <w:commentRangeStart w:id="11"/>
-      <w:r>
-        <w:t xml:space="preserve">I HAVE TO READ AKEIDAS YITZCHAK in 89 – </w:t>
-      </w:r>
-      <w:r>
-        <w:rPr>
-          <w:i/>
-          <w:iCs/>
-        </w:rPr>
-        <w:t>parshas vaeschanan</w:t>
-      </w:r>
-      <w:r>
-        <w:t xml:space="preserve">. </w:t>
-      </w:r>
-    </w:p>
-    <w:p>
-      <w:pPr>
-        <w:pStyle w:val="ListParagraph"/>
-        <w:ind w:left="0"/>
-      </w:pPr>
-      <w:r>
-        <w:t>[LATER: It is worth noting at this point in time that we have three approaches as to the possibility of prophecy for someone who is unprepared. Rambam believes that it is totally impossible. Sefer ha’ikrim thinks that it is possible with a prophet nearby. Others are of the opinion that it is possible for God to briefly gift prophecy to anyone (perhaps only Jewish…) but not on a regular basis. (May be worth mentioning the other opinions that Rambam quotes in moreh 2,32.)]</w:t>
-      </w:r>
-    </w:p>
-    <w:p>
-      <w:pPr>
-        <w:pStyle w:val="ListParagraph"/>
-        <w:ind w:left="0"/>
-      </w:pPr>
-      <w:commentRangeStart w:id="12"/>
-      <w:r>
-        <w:t>Ramban sh’mos 20,6</w:t>
-      </w:r>
-      <w:commentRangeEnd w:id="12"/>
-      <w:r>
-        <w:rPr>
-          <w:rStyle w:val="CommentReference"/>
-        </w:rPr>
-        <w:commentReference w:id="12"/>
-      </w:r>
-      <w:r>
-        <w:t xml:space="preserve"> -  They heard all dibros from Hashem, but only understood the first two (seems to shift what rambam said about first two onto the rest…) Intent was for all to be n’vi’im about emunah and AZ which are the ikkar of the torah as referenced 19,9. - Must see this inside and 19,9.</w:t>
-      </w:r>
-    </w:p>
-    <w:p>
-      <w:pPr>
-        <w:pStyle w:val="ListParagraph"/>
-        <w:ind w:left="0"/>
-      </w:pPr>
-      <w:r>
-        <w:t>Also worth paying attention to rambam at end of perek – har sinai is intentionally not clear.</w:t>
-      </w:r>
-    </w:p>
-    <w:p>
-      <w:pPr>
-        <w:pStyle w:val="ListParagraph"/>
-        <w:ind w:left="0"/>
-      </w:pPr>
-      <w:r>
-        <w:t>Parshegen quotes a Rav Efraim Aln’kaveh in “sha’ar k’vod Hashem” in his chapter called teshuvos al hasagos haramban zal al hamoreh parshas vayishma yisro.</w:t>
-      </w:r>
-    </w:p>
-    <w:p>
-      <w:pPr>
-        <w:pStyle w:val="ListParagraph"/>
-        <w:ind w:left="0"/>
-      </w:pPr>
-      <w:r>
-        <w:t>Sifra (toras kohanim) dibura dindava 1,10 has m’kor for lashon of Moshe x2</w:t>
-      </w:r>
-    </w:p>
-    <w:p>
-      <w:pPr>
-        <w:pStyle w:val="ListParagraph"/>
-        <w:ind w:left="0"/>
-        <w:rPr>
-          <w:b/>
-          <w:bCs/>
-          <w:u w:val="single"/>
-        </w:rPr>
-      </w:pPr>
-      <w:r>
-        <w:rPr>
-          <w:b/>
-          <w:bCs/>
-          <w:u w:val="single"/>
-        </w:rPr>
-        <w:t>Heoros:</w:t>
-      </w:r>
-    </w:p>
-    <w:p>
-      <w:pPr>
-        <w:pStyle w:val="ListParagraph"/>
-        <w:ind w:left="0"/>
-      </w:pPr>
-      <w:r>
-        <w:t>I’m probably quite inconsistent with my “the”s before people’s names</w:t>
-      </w:r>
-      <w:commentRangeEnd w:id="10"/>
-      <w:r>
-        <w:rPr>
-          <w:rStyle w:val="CommentReference"/>
-        </w:rPr>
-        <w:commentReference w:id="10"/>
-      </w:r>
-      <w:commentRangeEnd w:id="11"/>
-      <w:r>
-        <w:rPr>
-          <w:rStyle w:val="CommentReference"/>
-        </w:rPr>
-        <w:commentReference w:id="11"/>
-      </w:r>
+      <w:bookmarkStart w:id="6" w:name="_GoBack"/>
+      <w:bookmarkEnd w:id="6"/>
     </w:p>
     <w:sectPr>
       <w:pgSz w:w="11906" w:h="16838"/>
@@ -3039,7 +3002,7 @@
 
 <file path=word/comments.xml><?xml version="1.0" encoding="utf-8"?>
 <w:comments xmlns:wpc="http://schemas.microsoft.com/office/word/2010/wordprocessingCanvas" xmlns:cx="http://schemas.microsoft.com/office/drawing/2014/chartex" xmlns:cx1="http://schemas.microsoft.com/office/drawing/2015/9/8/chartex" xmlns:cx2="http://schemas.microsoft.com/office/drawing/2015/10/21/chartex" xmlns:cx3="http://schemas.microsoft.com/office/drawing/2016/5/9/chartex" xmlns:cx4="http://schemas.microsoft.com/office/drawing/2016/5/10/chartex" xmlns:cx5="http://schemas.microsoft.com/office/drawing/2016/5/11/chartex" xmlns:cx6="http://schemas.microsoft.com/office/drawing/2016/5/12/chartex" xmlns:cx7="http://schemas.microsoft.com/office/drawing/2016/5/13/chartex" xmlns:cx8="http://schemas.microsoft.com/office/drawing/2016/5/14/chartex" xmlns:mc="http://schemas.openxmlformats.org/markup-compatibility/2006" xmlns:aink="http://schemas.microsoft.com/office/drawing/2016/ink" xmlns:am3d="http://schemas.microsoft.com/office/drawing/2017/model3d" xmlns:o="urn:schemas-microsoft-com:office:office" xmlns:r="http://schemas.openxmlformats.org/officeDocument/2006/relationships" xmlns:m="http://schemas.openxmlformats.org/officeDocument/2006/math" xmlns:v="urn:schemas-microsoft-com:vml" xmlns:wp14="http://schemas.microsoft.com/office/word/2010/wordprocessingDrawing" xmlns:wp="http://schemas.openxmlformats.org/drawingml/2006/wordprocessingDrawing" xmlns:w10="urn:schemas-microsoft-com:office:word" xmlns:w="http://schemas.openxmlformats.org/wordprocessingml/2006/main" xmlns:w14="http://schemas.microsoft.com/office/word/2010/wordml" xmlns:w15="http://schemas.microsoft.com/office/word/2012/wordml" xmlns:w16cid="http://schemas.microsoft.com/office/word/2016/wordml/cid" xmlns:w16se="http://schemas.microsoft.com/office/word/2015/wordml/symex" xmlns:wpg="http://schemas.microsoft.com/office/word/2010/wordprocessingGroup" xmlns:wpi="http://schemas.microsoft.com/office/word/2010/wordprocessingInk" xmlns:wne="http://schemas.microsoft.com/office/word/2006/wordml" xmlns:wps="http://schemas.microsoft.com/office/word/2010/wordprocessingShape" mc:Ignorable="w14 w15 w16se w16cid wp14">
-  <w:comment w:id="5" w:author="Mikey Kahan" w:date="2018-08-13T15:19:00Z" w:initials="MK">
+  <w:comment w:id="5" w:author="Moshe Steinberg" w:date="2018-08-15T18:53:00Z" w:initials="MS">
     <w:p>
       <w:pPr>
         <w:pStyle w:val="CommentText"/>
@@ -3051,112 +3014,7 @@
         <w:annotationRef/>
       </w:r>
       <w:r>
-        <w:t>Don’t know if you mean to keep/rewrite this?</w:t>
-      </w:r>
-    </w:p>
-  </w:comment>
-  <w:comment w:id="6" w:author="Moshe Steinberg" w:date="2018-08-15T18:53:00Z" w:initials="MS">
-    <w:p>
-      <w:pPr>
-        <w:pStyle w:val="CommentText"/>
-      </w:pPr>
-      <w:r>
-        <w:rPr>
-          <w:rStyle w:val="CommentReference"/>
-        </w:rPr>
-        <w:annotationRef/>
-      </w:r>
-      <w:r>
         <w:t>Yeah, it was clearly unfinished…</w:t>
-      </w:r>
-    </w:p>
-  </w:comment>
-  <w:comment w:id="8" w:author="Mikey Kahan" w:date="2018-08-13T15:35:00Z" w:initials="MK">
-    <w:p>
-      <w:pPr>
-        <w:pStyle w:val="CommentText"/>
-      </w:pPr>
-      <w:r>
-        <w:rPr>
-          <w:rStyle w:val="CommentReference"/>
-        </w:rPr>
-        <w:annotationRef/>
-      </w:r>
-      <w:r>
-        <w:t>Could</w:t>
-      </w:r>
-      <w:r>
-        <w:t xml:space="preserve"> have</w:t>
-      </w:r>
-      <w:r>
-        <w:t xml:space="preserve"> a bit more satisfying</w:t>
-      </w:r>
-      <w:r>
-        <w:t xml:space="preserve"> a conclusion, maybe</w:t>
-      </w:r>
-    </w:p>
-  </w:comment>
-  <w:comment w:id="9" w:author="Moshe Steinberg" w:date="2018-08-15T18:59:00Z" w:initials="MS">
-    <w:p>
-      <w:pPr>
-        <w:pStyle w:val="CommentText"/>
-      </w:pPr>
-      <w:r>
-        <w:rPr>
-          <w:rStyle w:val="CommentReference"/>
-        </w:rPr>
-        <w:annotationRef/>
-      </w:r>
-      <w:r>
-        <w:t>Agreed, needs work</w:t>
-      </w:r>
-    </w:p>
-  </w:comment>
-  <w:comment w:id="12" w:author="Moshe Steinberg" w:date="2017-10-22T16:18:00Z" w:initials="MS">
-    <w:p>
-      <w:pPr>
-        <w:pStyle w:val="CommentText"/>
-      </w:pPr>
-      <w:r>
-        <w:rPr>
-          <w:rStyle w:val="CommentReference"/>
-        </w:rPr>
-        <w:annotationRef/>
-      </w:r>
-      <w:r>
-        <w:t>Doesn’t seem to be there or in 20 16</w:t>
-      </w:r>
-    </w:p>
-  </w:comment>
-  <w:comment w:id="10" w:author="Mikey Kahan" w:date="2018-08-13T15:36:00Z" w:initials="MK">
-    <w:p>
-      <w:pPr>
-        <w:pStyle w:val="CommentText"/>
-      </w:pPr>
-      <w:r>
-        <w:rPr>
-          <w:rStyle w:val="CommentReference"/>
-        </w:rPr>
-        <w:annotationRef/>
-      </w:r>
-      <w:r>
-        <w:t>I think this bit is unfinished</w:t>
-      </w:r>
-    </w:p>
-  </w:comment>
-  <w:comment w:id="11" w:author="Moshe Steinberg" w:date="2018-08-15T18:59:00Z" w:initials="MS">
-    <w:p>
-      <w:pPr>
-        <w:pStyle w:val="CommentText"/>
-      </w:pPr>
-      <w:r>
-        <w:rPr>
-          <w:rStyle w:val="CommentReference"/>
-        </w:rPr>
-        <w:annotationRef/>
-      </w:r>
-      <w:r>
-        <w:t>NACHON</w:t>
       </w:r>
     </w:p>
   </w:comment>
@@ -3165,26 +3023,8 @@
 
 <file path=word/commentsExtended.xml><?xml version="1.0" encoding="utf-8"?>
 <w15:commentsEx xmlns:wpc="http://schemas.microsoft.com/office/word/2010/wordprocessingCanvas" xmlns:cx="http://schemas.microsoft.com/office/drawing/2014/chartex" xmlns:cx1="http://schemas.microsoft.com/office/drawing/2015/9/8/chartex" xmlns:cx2="http://schemas.microsoft.com/office/drawing/2015/10/21/chartex" xmlns:cx3="http://schemas.microsoft.com/office/drawing/2016/5/9/chartex" xmlns:cx4="http://schemas.microsoft.com/office/drawing/2016/5/10/chartex" xmlns:cx5="http://schemas.microsoft.com/office/drawing/2016/5/11/chartex" xmlns:cx6="http://schemas.microsoft.com/office/drawing/2016/5/12/chartex" xmlns:cx7="http://schemas.microsoft.com/office/drawing/2016/5/13/chartex" xmlns:cx8="http://schemas.microsoft.com/office/drawing/2016/5/14/chartex" xmlns:mc="http://schemas.openxmlformats.org/markup-compatibility/2006" xmlns:aink="http://schemas.microsoft.com/office/drawing/2016/ink" xmlns:am3d="http://schemas.microsoft.com/office/drawing/2017/model3d" xmlns:o="urn:schemas-microsoft-com:office:office" xmlns:r="http://schemas.openxmlformats.org/officeDocument/2006/relationships" xmlns:m="http://schemas.openxmlformats.org/officeDocument/2006/math" xmlns:v="urn:schemas-microsoft-com:vml" xmlns:wp14="http://schemas.microsoft.com/office/word/2010/wordprocessingDrawing" xmlns:wp="http://schemas.openxmlformats.org/drawingml/2006/wordprocessingDrawing" xmlns:w10="urn:schemas-microsoft-com:office:word" xmlns:w="http://schemas.openxmlformats.org/wordprocessingml/2006/main" xmlns:w14="http://schemas.microsoft.com/office/word/2010/wordml" xmlns:w15="http://schemas.microsoft.com/office/word/2012/wordml" xmlns:w16cid="http://schemas.microsoft.com/office/word/2016/wordml/cid" xmlns:w16se="http://schemas.microsoft.com/office/word/2015/wordml/symex" xmlns:wpg="http://schemas.microsoft.com/office/word/2010/wordprocessingGroup" xmlns:wpi="http://schemas.microsoft.com/office/word/2010/wordprocessingInk" xmlns:wne="http://schemas.microsoft.com/office/word/2006/wordml" xmlns:wps="http://schemas.microsoft.com/office/word/2010/wordprocessingShape" mc:Ignorable="w14 w15 w16se w16cid wp14">
-  <w15:commentEx w15:paraId="3D34F60B" w15:done="0"/>
-  <w15:commentEx w15:paraId="6B12BC8A" w15:paraIdParent="3D34F60B" w15:done="0"/>
-  <w15:commentEx w15:paraId="44EB1370" w15:done="0"/>
-  <w15:commentEx w15:paraId="5D0E87EC" w15:paraIdParent="44EB1370" w15:done="0"/>
-  <w15:commentEx w15:paraId="474662AB" w15:done="0"/>
-  <w15:commentEx w15:paraId="10216664" w15:done="0"/>
-  <w15:commentEx w15:paraId="6EEAEDD4" w15:paraIdParent="10216664" w15:done="0"/>
+  <w15:commentEx w15:paraId="6B12BC8A" w15:done="0"/>
 </w15:commentsEx>
-</file>
-
-<file path=word/commentsIds.xml><?xml version="1.0" encoding="utf-8"?>
-<w16cid:commentsIds xmlns:wpc="http://schemas.microsoft.com/office/word/2010/wordprocessingCanvas" xmlns:cx="http://schemas.microsoft.com/office/drawing/2014/chartex" xmlns:cx1="http://schemas.microsoft.com/office/drawing/2015/9/8/chartex" xmlns:cx2="http://schemas.microsoft.com/office/drawing/2015/10/21/chartex" xmlns:cx3="http://schemas.microsoft.com/office/drawing/2016/5/9/chartex" xmlns:cx4="http://schemas.microsoft.com/office/drawing/2016/5/10/chartex" xmlns:cx5="http://schemas.microsoft.com/office/drawing/2016/5/11/chartex" xmlns:cx6="http://schemas.microsoft.com/office/drawing/2016/5/12/chartex" xmlns:cx7="http://schemas.microsoft.com/office/drawing/2016/5/13/chartex" xmlns:cx8="http://schemas.microsoft.com/office/drawing/2016/5/14/chartex" xmlns:mc="http://schemas.openxmlformats.org/markup-compatibility/2006" xmlns:aink="http://schemas.microsoft.com/office/drawing/2016/ink" xmlns:am3d="http://schemas.microsoft.com/office/drawing/2017/model3d" xmlns:o="urn:schemas-microsoft-com:office:office" xmlns:r="http://schemas.openxmlformats.org/officeDocument/2006/relationships" xmlns:m="http://schemas.openxmlformats.org/officeDocument/2006/math" xmlns:v="urn:schemas-microsoft-com:vml" xmlns:wp14="http://schemas.microsoft.com/office/word/2010/wordprocessingDrawing" xmlns:wp="http://schemas.openxmlformats.org/drawingml/2006/wordprocessingDrawing" xmlns:w10="urn:schemas-microsoft-com:office:word" xmlns:w="http://schemas.openxmlformats.org/wordprocessingml/2006/main" xmlns:w14="http://schemas.microsoft.com/office/word/2010/wordml" xmlns:w15="http://schemas.microsoft.com/office/word/2012/wordml" xmlns:w16cid="http://schemas.microsoft.com/office/word/2016/wordml/cid" xmlns:w16se="http://schemas.microsoft.com/office/word/2015/wordml/symex" xmlns:wpg="http://schemas.microsoft.com/office/word/2010/wordprocessingGroup" xmlns:wpi="http://schemas.microsoft.com/office/word/2010/wordprocessingInk" xmlns:wne="http://schemas.microsoft.com/office/word/2006/wordml" xmlns:wps="http://schemas.microsoft.com/office/word/2010/wordprocessingShape" mc:Ignorable="w14 w15 w16se w16cid wp14">
-  <w16cid:commentId w16cid:paraId="3D34F60B" w16cid:durableId="1F1C2004"/>
-  <w16cid:commentId w16cid:paraId="6B12BC8A" w16cid:durableId="1F1EF50E"/>
-  <w16cid:commentId w16cid:paraId="44EB1370" w16cid:durableId="1F1C23C4"/>
-  <w16cid:commentId w16cid:paraId="5D0E87EC" w16cid:durableId="1F1EF67C"/>
-  <w16cid:commentId w16cid:paraId="474662AB" w16cid:durableId="1F1AE66E"/>
-  <w16cid:commentId w16cid:paraId="10216664" w16cid:durableId="1F1C2404"/>
-  <w16cid:commentId w16cid:paraId="6EEAEDD4" w16cid:durableId="1F1EF684"/>
-</w16cid:commentsIds>
 </file>
 
 <file path=word/endnotes.xml><?xml version="1.0" encoding="utf-8"?>
@@ -3753,6 +3593,9 @@
         <w:footnoteRef/>
       </w:r>
       <w:r>
+        <w:t xml:space="preserve"> </w:t>
+      </w:r>
+      <w:r>
         <w:t>The direct quote is “</w:t>
       </w:r>
       <w:r>
@@ -3958,6 +3801,39 @@
       <w:r>
         <w:t>y and that convinced them.</w:t>
       </w:r>
+      <w:r>
+        <w:t xml:space="preserve"> Ibn Ezra explains the </w:t>
+      </w:r>
+      <w:r>
+        <w:rPr>
+          <w:i/>
+          <w:iCs/>
+        </w:rPr>
+        <w:t>passuk</w:t>
+      </w:r>
+      <w:r>
+        <w:t xml:space="preserve"> at </w:t>
+      </w:r>
+      <w:r>
+        <w:rPr>
+          <w:i/>
+          <w:iCs/>
+        </w:rPr>
+        <w:t>yam suf</w:t>
+      </w:r>
+      <w:r>
+        <w:t xml:space="preserve"> saying that the Jews believed in Hashem and Moshe to mean that only part of </w:t>
+      </w:r>
+      <w:r>
+        <w:rPr>
+          <w:i/>
+          <w:iCs/>
+        </w:rPr>
+        <w:t xml:space="preserve">am yisrael </w:t>
+      </w:r>
+      <w:r>
+        <w:t>believed.</w:t>
+      </w:r>
     </w:p>
   </w:footnote>
   <w:footnote w:id="17">
@@ -4006,7 +3882,7 @@
         <w:footnoteRef/>
       </w:r>
       <w:r>
-        <w:t xml:space="preserve"> Shir Hashirim Rabbah 1:13</w:t>
+        <w:t xml:space="preserve"> Rambam Sh’mos 19:9</w:t>
       </w:r>
     </w:p>
   </w:footnote>
@@ -4022,46 +3898,91 @@
         <w:footnoteRef/>
       </w:r>
       <w:r>
-        <w:t xml:space="preserve"> Kuzari 1:87</w:t>
-      </w:r>
-      <w:r>
-        <w:t xml:space="preserve">. We do not deal with this approach at length. With respect to proofs from </w:t>
-      </w:r>
-      <w:r>
-        <w:rPr>
-          <w:i/>
-          <w:iCs/>
-        </w:rPr>
-        <w:t>p’sukim</w:t>
-      </w:r>
-      <w:r>
-        <w:t xml:space="preserve">, this approach will explain in the same way as the first approach. In terms of proofs from Unkelus and the </w:t>
-      </w:r>
-      <w:r>
-        <w:rPr>
-          <w:i/>
-          <w:iCs/>
-        </w:rPr>
-        <w:t>gemara</w:t>
-      </w:r>
-      <w:r>
-        <w:t xml:space="preserve">, a </w:t>
-      </w:r>
-      <w:r>
-        <w:rPr>
-          <w:i/>
-          <w:iCs/>
-        </w:rPr>
-        <w:t>Tanna</w:t>
-      </w:r>
-      <w:r>
-        <w:t xml:space="preserve"> has no qualms in disagreeing with them.</w:t>
+        <w:t xml:space="preserve"> Sefer Ha’Ikrim 3:11. Rav Albo says that this is the way Elisha received </w:t>
+      </w:r>
+      <w:r>
+        <w:rPr>
+          <w:i/>
+          <w:iCs/>
+        </w:rPr>
+        <w:t>n’vuah</w:t>
+      </w:r>
+      <w:r>
+        <w:t xml:space="preserve"> when around Eliyahu and Y’hoshua and the seventy elders from Moshe. </w:t>
+      </w:r>
+      <w:r>
+        <w:t>I</w:t>
+      </w:r>
+      <w:r>
+        <w:t xml:space="preserve"> do not understand why this works. He compares the one who is capable of prophecying themselves to a mirror who can spread light to dark areas that do not directly receive light.</w:t>
       </w:r>
     </w:p>
   </w:footnote>
   <w:footnote w:id="20">
     <w:p>
       <w:pPr>
+        <w:pStyle w:val="FootnoteText"/>
+      </w:pPr>
+      <w:r>
+        <w:rPr>
+          <w:rStyle w:val="FootnoteReference"/>
+        </w:rPr>
+        <w:footnoteRef/>
+      </w:r>
+      <w:r>
+        <w:t xml:space="preserve"> Shir Hashirim Rabbah 1:13</w:t>
+      </w:r>
+    </w:p>
+  </w:footnote>
+  <w:footnote w:id="21">
+    <w:p>
+      <w:pPr>
+        <w:pStyle w:val="FootnoteText"/>
+      </w:pPr>
+      <w:r>
+        <w:rPr>
+          <w:rStyle w:val="FootnoteReference"/>
+        </w:rPr>
+        <w:footnoteRef/>
+      </w:r>
+      <w:r>
+        <w:t xml:space="preserve"> Kuzari 1:87. We do not deal with this approach at length. With respect to proofs from </w:t>
+      </w:r>
+      <w:r>
+        <w:rPr>
+          <w:i/>
+          <w:iCs/>
+        </w:rPr>
+        <w:t>p’sukim</w:t>
+      </w:r>
+      <w:r>
+        <w:t xml:space="preserve">, this approach will explain in the same way as the first approach. In terms of proofs from Unkelus and the </w:t>
+      </w:r>
+      <w:r>
+        <w:rPr>
+          <w:i/>
+          <w:iCs/>
+        </w:rPr>
+        <w:t>gemara</w:t>
+      </w:r>
+      <w:r>
+        <w:t xml:space="preserve">, a </w:t>
+      </w:r>
+      <w:r>
+        <w:rPr>
+          <w:i/>
+          <w:iCs/>
+        </w:rPr>
+        <w:t>Tanna</w:t>
+      </w:r>
+      <w:r>
+        <w:t xml:space="preserve"> has no qualms in disagreeing with them.</w:t>
+      </w:r>
+    </w:p>
+  </w:footnote>
+  <w:footnote w:id="22">
+    <w:p>
+      <w:pPr>
         <w:pStyle w:val="Footnote"/>
         <w:spacing w:after="0"/>
         <w:rPr>
@@ -4295,76 +4216,196 @@
         </w:rPr>
         <w:t>.</w:t>
       </w:r>
-    </w:p>
-  </w:footnote>
-  <w:footnote w:id="21">
-    <w:p>
-      <w:pPr>
-        <w:pStyle w:val="FootnoteText"/>
-      </w:pPr>
-      <w:r>
-        <w:rPr>
-          <w:rStyle w:val="FootnoteReference"/>
-        </w:rPr>
-        <w:footnoteRef/>
-      </w:r>
-      <w:r>
-        <w:t xml:space="preserve"> I note that when I attempted to discuss this Rambam </w:t>
-      </w:r>
-      <w:r>
-        <w:t xml:space="preserve">(at a bus stop) </w:t>
-      </w:r>
-      <w:r>
-        <w:t xml:space="preserve">with a Rabbi who is familiar with Moreh N’vuchim, he told me that the Rambam really holds that every Jew experienced prophecy, but not all of them on Moshe’s level. </w:t>
-      </w:r>
-      <w:r>
-        <w:t>I wanted to question him further, as the Rambam seems to explicitly write that ‘only those who were fitting reached the level of prophecy</w:t>
-      </w:r>
-      <w:r>
-        <w:t xml:space="preserve">. Within </w:t>
-      </w:r>
-      <w:r>
-        <w:t>those who reached prophecy</w:t>
-      </w:r>
-      <w:r>
-        <w:t>,</w:t>
-      </w:r>
-      <w:r>
-        <w:t xml:space="preserve"> each did so on their own level’. However, the Rabbi’s bus then came and </w:t>
-      </w:r>
-      <w:r>
-        <w:t>I was left befuddled.</w:t>
-      </w:r>
-    </w:p>
-  </w:footnote>
-  <w:footnote w:id="22">
-    <w:p>
-      <w:pPr>
-        <w:pStyle w:val="FootnoteText"/>
-      </w:pPr>
-      <w:r>
-        <w:rPr>
-          <w:rStyle w:val="FootnoteReference"/>
-        </w:rPr>
-        <w:footnoteRef/>
-      </w:r>
-      <w:r>
-        <w:t xml:space="preserve"> Rav Yitzchak ben Moshe HaLevi, also known as Profiat Duran, lived in the second half of the 14</w:t>
-      </w:r>
-      <w:r>
-        <w:rPr>
-          <w:vertAlign w:val="superscript"/>
-        </w:rPr>
-        <w:t>th</w:t>
-      </w:r>
-      <w:r>
-        <w:t xml:space="preserve"> century. He is named Efodi after one of his main works, Ma’aseh Efod. (Wikipedia)</w:t>
+      <w:r>
+        <w:rPr>
+          <w:sz w:val="20"/>
+          <w:szCs w:val="20"/>
+        </w:rPr>
+        <w:t xml:space="preserve"> In this context, although one would think he pales in comparison to the other </w:t>
+      </w:r>
+      <w:r>
+        <w:rPr>
+          <w:i/>
+          <w:iCs/>
+          <w:sz w:val="20"/>
+          <w:szCs w:val="20"/>
+        </w:rPr>
+        <w:t>rishonim q</w:t>
+      </w:r>
+      <w:r>
+        <w:rPr>
+          <w:sz w:val="20"/>
+          <w:szCs w:val="20"/>
+        </w:rPr>
+        <w:t xml:space="preserve">uoted, he has been brought as he helps to explain the Rambam’s </w:t>
+      </w:r>
+      <w:r>
+        <w:rPr>
+          <w:sz w:val="20"/>
+          <w:szCs w:val="20"/>
+        </w:rPr>
+        <w:t>opinion.</w:t>
       </w:r>
     </w:p>
   </w:footnote>
   <w:footnote w:id="23">
     <w:p>
       <w:pPr>
+        <w:pStyle w:val="FootnoteText"/>
+      </w:pPr>
+      <w:r>
+        <w:rPr>
+          <w:rStyle w:val="FootnoteReference"/>
+        </w:rPr>
+        <w:footnoteRef/>
+      </w:r>
+      <w:r>
+        <w:t xml:space="preserve"> I note that when I attempted to discuss this Rambam </w:t>
+      </w:r>
+      <w:r>
+        <w:t xml:space="preserve">(at a bus stop) </w:t>
+      </w:r>
+      <w:r>
+        <w:t xml:space="preserve">with a Rabbi who is familiar with Moreh N’vuchim, he told me that the Rambam really holds that every Jew experienced prophecy, but not all of them on Moshe’s level. </w:t>
+      </w:r>
+      <w:r>
+        <w:t>I wanted to question him further, as the Rambam seems to explicitly write that ‘only those who were fitting reached the level of prophecy</w:t>
+      </w:r>
+      <w:r>
+        <w:t xml:space="preserve">. Within </w:t>
+      </w:r>
+      <w:r>
+        <w:t>those who reached prophecy</w:t>
+      </w:r>
+      <w:r>
+        <w:t>,</w:t>
+      </w:r>
+      <w:r>
+        <w:t xml:space="preserve"> each did so on their own level’. However, the Rabbi’s bus then came and </w:t>
+      </w:r>
+      <w:r>
+        <w:t>I was left befuddled.</w:t>
+      </w:r>
+    </w:p>
+  </w:footnote>
+  <w:footnote w:id="24">
+    <w:p>
+      <w:pPr>
+        <w:pStyle w:val="FootnoteText"/>
+      </w:pPr>
+      <w:r>
+        <w:rPr>
+          <w:rStyle w:val="FootnoteReference"/>
+        </w:rPr>
+        <w:footnoteRef/>
+      </w:r>
+      <w:r>
+        <w:t xml:space="preserve"> </w:t>
+      </w:r>
+      <w:r>
+        <w:t xml:space="preserve">It is worth noting at this point in time that we have three approaches as to the possibility of prophecy for someone who is unprepared. Rambam believes that it is totally impossible. </w:t>
+      </w:r>
+      <w:r>
+        <w:t xml:space="preserve">Rav Yosef Albo </w:t>
+      </w:r>
+      <w:r>
+        <w:t>thinks that it is possible with a prophet nearby. Others are of the opinion that it is possible for God to briefly gift prophecy to anyone (perhaps only Jewish</w:t>
+      </w:r>
+      <w:r>
+        <w:t>) but not on a regular basis. Rambam in Moreh N’vuchim 2:32 brings other approaches to prophecy which he does not believe are in line with Judaism.</w:t>
+      </w:r>
+    </w:p>
+  </w:footnote>
+  <w:footnote w:id="25">
+    <w:p>
+      <w:pPr>
+        <w:pStyle w:val="FootnoteText"/>
+      </w:pPr>
+      <w:r>
+        <w:rPr>
+          <w:rStyle w:val="FootnoteReference"/>
+        </w:rPr>
+        <w:footnoteRef/>
+      </w:r>
+      <w:r>
+        <w:t xml:space="preserve"> Rivash in his </w:t>
+      </w:r>
+      <w:r>
+        <w:rPr>
+          <w:i/>
+          <w:iCs/>
+        </w:rPr>
+        <w:t>teshuvos</w:t>
+      </w:r>
+      <w:r>
+        <w:t xml:space="preserve"> (45) says that the Rambam was influenced by his philosophical tendencies (which Rivash does not condone) with respect to this issue.</w:t>
+      </w:r>
+    </w:p>
+  </w:footnote>
+  <w:footnote w:id="26">
+    <w:p>
+      <w:pPr>
+        <w:pStyle w:val="FootnoteText"/>
+      </w:pPr>
+      <w:r>
+        <w:rPr>
+          <w:rStyle w:val="FootnoteReference"/>
+        </w:rPr>
+        <w:footnoteRef/>
+      </w:r>
+      <w:r>
+        <w:t xml:space="preserve"> Rav Yitzchak ben Moshe HaLevi, also known as Profiat Duran, lived in the second half of the 14</w:t>
+      </w:r>
+      <w:r>
+        <w:rPr>
+          <w:vertAlign w:val="superscript"/>
+        </w:rPr>
+        <w:t>th</w:t>
+      </w:r>
+      <w:r>
+        <w:t xml:space="preserve"> century. He is named Efodi after one of his main works, Ma’aseh Efod. (Wikipedia)</w:t>
+      </w:r>
+    </w:p>
+  </w:footnote>
+  <w:footnote w:id="27">
+    <w:p>
+      <w:pPr>
+        <w:pStyle w:val="FootnoteText"/>
+      </w:pPr>
+      <w:r>
+        <w:rPr>
+          <w:rStyle w:val="FootnoteReference"/>
+        </w:rPr>
+        <w:footnoteRef/>
+      </w:r>
+      <w:r>
+        <w:t xml:space="preserve"> It remains unclear to me as to whether or not there is any eternal effect of that which happened at </w:t>
+      </w:r>
+      <w:r>
+        <w:rPr>
+          <w:i/>
+          <w:iCs/>
+        </w:rPr>
+        <w:t>Har Sinai</w:t>
+      </w:r>
+      <w:r>
+        <w:t xml:space="preserve">. Seemingly, it just worked to scare those who were there into ignoring their biases against the objectively logical conclusion of the first two </w:t>
+      </w:r>
+      <w:r>
+        <w:rPr>
+          <w:i/>
+          <w:iCs/>
+        </w:rPr>
+        <w:t>mitzvos</w:t>
+      </w:r>
+      <w:r>
+        <w:t>, although the idea of this having no long-term importance leaves the author feeling uncomfortable.</w:t>
+      </w:r>
+    </w:p>
+  </w:footnote>
+  <w:footnote w:id="28">
+    <w:p>
+      <w:pPr>
         <w:pStyle w:val="Footnote"/>
         <w:spacing w:after="0"/>
         <w:rPr>
@@ -4396,7 +4437,7 @@
       </w:r>
     </w:p>
   </w:footnote>
-  <w:footnote w:id="24">
+  <w:footnote w:id="29">
     <w:p>
       <w:pPr>
         <w:pStyle w:val="Footnote"/>
@@ -4423,7 +4464,7 @@
       </w:r>
     </w:p>
   </w:footnote>
-  <w:footnote w:id="25">
+  <w:footnote w:id="30">
     <w:p>
       <w:pPr>
         <w:pStyle w:val="Footnote"/>
@@ -4469,7 +4510,30 @@
           <w:sz w:val="20"/>
           <w:szCs w:val="20"/>
         </w:rPr>
-        <w:t xml:space="preserve">“min hashamayim dibarti imachem,” </w:t>
+        <w:t>“min hashamayim dibarti imachem</w:t>
+      </w:r>
+      <w:r>
+        <w:rPr>
+          <w:sz w:val="20"/>
+          <w:szCs w:val="20"/>
+        </w:rPr>
+        <w:t>”</w:t>
+      </w:r>
+      <w:r>
+        <w:rPr>
+          <w:sz w:val="20"/>
+          <w:szCs w:val="20"/>
+        </w:rPr>
+        <w:t>;</w:t>
+      </w:r>
+      <w:r>
+        <w:rPr>
+          <w:i/>
+          <w:iCs/>
+          <w:sz w:val="20"/>
+          <w:szCs w:val="20"/>
+        </w:rPr>
+        <w:t xml:space="preserve"> </w:t>
       </w:r>
       <w:r>
         <w:rPr>
@@ -4519,7 +4583,7 @@
       </w:r>
     </w:p>
   </w:footnote>
-  <w:footnote w:id="26">
+  <w:footnote w:id="31">
     <w:p>
       <w:pPr>
         <w:pStyle w:val="Footnote"/>
@@ -4585,7 +4649,7 @@
       </w:r>
     </w:p>
   </w:footnote>
-  <w:footnote w:id="27">
+  <w:footnote w:id="32">
     <w:p>
       <w:pPr>
         <w:pStyle w:val="Footnote"/>
@@ -4651,7 +4715,7 @@
       </w:r>
     </w:p>
   </w:footnote>
-  <w:footnote w:id="28">
+  <w:footnote w:id="33">
     <w:p>
       <w:pPr>
         <w:pStyle w:val="FootnoteText"/>
@@ -4667,7 +4731,7 @@
       </w:r>
     </w:p>
   </w:footnote>
-  <w:footnote w:id="29">
+  <w:footnote w:id="34">
     <w:p>
       <w:pPr>
         <w:pStyle w:val="FootnoteText"/>
@@ -4683,7 +4747,7 @@
       </w:r>
     </w:p>
   </w:footnote>
-  <w:footnote w:id="30">
+  <w:footnote w:id="35">
     <w:p>
       <w:pPr>
         <w:pStyle w:val="FootnoteText"/>
@@ -4736,7 +4800,7 @@
       </w:r>
     </w:p>
   </w:footnote>
-  <w:footnote w:id="31">
+  <w:footnote w:id="36">
     <w:p>
       <w:pPr>
         <w:pStyle w:val="FootnoteText"/>
@@ -4752,7 +4816,7 @@
       </w:r>
     </w:p>
   </w:footnote>
-  <w:footnote w:id="32">
+  <w:footnote w:id="37">
     <w:p>
       <w:pPr>
         <w:pStyle w:val="Footnote"/>
@@ -4779,7 +4843,7 @@
       </w:r>
     </w:p>
   </w:footnote>
-  <w:footnote w:id="33">
+  <w:footnote w:id="38">
     <w:p>
       <w:pPr>
         <w:pStyle w:val="Footnote"/>
@@ -4818,16 +4882,39 @@
           <w:sz w:val="20"/>
           <w:szCs w:val="20"/>
         </w:rPr>
-        <w:t xml:space="preserve"> mentioned in the gemara in Makkos actually refer to two parts of the second dibbur of “</w:t>
-      </w:r>
-      <w:r>
-        <w:rPr>
-          <w:i/>
-          <w:iCs/>
-          <w:sz w:val="20"/>
-          <w:szCs w:val="20"/>
-        </w:rPr>
-        <w:t>lo yihyeh”</w:t>
+        <w:t xml:space="preserve"> mentioned in the </w:t>
+      </w:r>
+      <w:r>
+        <w:rPr>
+          <w:i/>
+          <w:iCs/>
+          <w:sz w:val="20"/>
+          <w:szCs w:val="20"/>
+        </w:rPr>
+        <w:t>gemara</w:t>
+      </w:r>
+      <w:r>
+        <w:rPr>
+          <w:sz w:val="20"/>
+          <w:szCs w:val="20"/>
+        </w:rPr>
+        <w:t xml:space="preserve"> in Makkos actually refer to two</w:t>
+      </w:r>
+      <w:r>
+        <w:rPr>
+          <w:sz w:val="20"/>
+          <w:szCs w:val="20"/>
+        </w:rPr>
+        <w:t xml:space="preserve"> parts of the second dibbur of </w:t>
+      </w:r>
+      <w:r>
+        <w:rPr>
+          <w:i/>
+          <w:iCs/>
+          <w:sz w:val="20"/>
+          <w:szCs w:val="20"/>
+        </w:rPr>
+        <w:t>lo yihyeh</w:t>
       </w:r>
       <w:r>
         <w:rPr>
@@ -4850,7 +4937,7 @@
           <w:sz w:val="20"/>
           <w:szCs w:val="20"/>
         </w:rPr>
-        <w:t xml:space="preserve"> of “</w:t>
+        <w:t xml:space="preserve"> of </w:t>
       </w:r>
       <w:r>
         <w:rPr>
@@ -4861,16 +4948,9 @@
         </w:rPr>
         <w:t>anochi.</w:t>
       </w:r>
-      <w:r>
-        <w:rPr>
-          <w:sz w:val="20"/>
-          <w:szCs w:val="20"/>
-        </w:rPr>
-        <w:t>”</w:t>
-      </w:r>
     </w:p>
   </w:footnote>
-  <w:footnote w:id="34">
+  <w:footnote w:id="39">
     <w:p>
       <w:pPr>
         <w:pStyle w:val="Footnote"/>
@@ -5184,9 +5264,6 @@
 <w15:people xmlns:wpc="http://schemas.microsoft.com/office/word/2010/wordprocessingCanvas" xmlns:cx="http://schemas.microsoft.com/office/drawing/2014/chartex" xmlns:cx1="http://schemas.microsoft.com/office/drawing/2015/9/8/chartex" xmlns:cx2="http://schemas.microsoft.com/office/drawing/2015/10/21/chartex" xmlns:cx3="http://schemas.microsoft.com/office/drawing/2016/5/9/chartex" xmlns:cx4="http://schemas.microsoft.com/office/drawing/2016/5/10/chartex" xmlns:cx5="http://schemas.microsoft.com/office/drawing/2016/5/11/chartex" xmlns:cx6="http://schemas.microsoft.com/office/drawing/2016/5/12/chartex" xmlns:cx7="http://schemas.microsoft.com/office/drawing/2016/5/13/chartex" xmlns:cx8="http://schemas.microsoft.com/office/drawing/2016/5/14/chartex" xmlns:mc="http://schemas.openxmlformats.org/markup-compatibility/2006" xmlns:aink="http://schemas.microsoft.com/office/drawing/2016/ink" xmlns:am3d="http://schemas.microsoft.com/office/drawing/2017/model3d" xmlns:o="urn:schemas-microsoft-com:office:office" xmlns:r="http://schemas.openxmlformats.org/officeDocument/2006/relationships" xmlns:m="http://schemas.openxmlformats.org/officeDocument/2006/math" xmlns:v="urn:schemas-microsoft-com:vml" xmlns:wp14="http://schemas.microsoft.com/office/word/2010/wordprocessingDrawing" xmlns:wp="http://schemas.openxmlformats.org/drawingml/2006/wordprocessingDrawing" xmlns:w10="urn:schemas-microsoft-com:office:word" xmlns:w="http://schemas.openxmlformats.org/wordprocessingml/2006/main" xmlns:w14="http://schemas.microsoft.com/office/word/2010/wordml" xmlns:w15="http://schemas.microsoft.com/office/word/2012/wordml" xmlns:w16cid="http://schemas.microsoft.com/office/word/2016/wordml/cid" xmlns:w16se="http://schemas.microsoft.com/office/word/2015/wordml/symex" xmlns:wpg="http://schemas.microsoft.com/office/word/2010/wordprocessingGroup" xmlns:wpi="http://schemas.microsoft.com/office/word/2010/wordprocessingInk" xmlns:wne="http://schemas.microsoft.com/office/word/2006/wordml" xmlns:wps="http://schemas.microsoft.com/office/word/2010/wordprocessingShape" mc:Ignorable="w14 w15 w16se w16cid wp14">
   <w15:person w15:author="Steinberg, Moshe - RPC Consulting">
     <w15:presenceInfo w15:providerId="AD" w15:userId="S-1-5-21-1229272821-362288127-1417001333-39407"/>
-  </w15:person>
-  <w15:person w15:author="Mikey Kahan">
-    <w15:presenceInfo w15:providerId="Windows Live" w15:userId="56d07e7cf60484e5"/>
   </w15:person>
   <w15:person w15:author="Moshe Steinberg">
     <w15:presenceInfo w15:providerId="Windows Live" w15:userId="621cea1f805a57cb"/>
@@ -5321,6 +5398,7 @@
     <w:lsdException w:name="HTML Sample" w:semiHidden="1" w:unhideWhenUsed="1"/>
     <w:lsdException w:name="HTML Typewriter" w:semiHidden="1" w:unhideWhenUsed="1"/>
     <w:lsdException w:name="HTML Variable" w:semiHidden="1" w:unhideWhenUsed="1"/>
+    <w:lsdException w:name="Normal Table" w:semiHidden="1" w:unhideWhenUsed="1"/>
     <w:lsdException w:name="annotation subject" w:semiHidden="1" w:unhideWhenUsed="1"/>
     <w:lsdException w:name="No List" w:semiHidden="1" w:unhideWhenUsed="1"/>
     <w:lsdException w:name="Outline List 1" w:semiHidden="1" w:unhideWhenUsed="1"/>
@@ -5364,8 +5442,10 @@
     <w:lsdException w:name="Table Elegant" w:semiHidden="1" w:unhideWhenUsed="1"/>
     <w:lsdException w:name="Table Professional" w:semiHidden="1" w:unhideWhenUsed="1"/>
     <w:lsdException w:name="Table Subtle 1" w:semiHidden="1" w:unhideWhenUsed="1"/>
+    <w:lsdException w:name="Table Subtle 2" w:semiHidden="1" w:unhideWhenUsed="1"/>
     <w:lsdException w:name="Table Web 1" w:semiHidden="1" w:unhideWhenUsed="1"/>
     <w:lsdException w:name="Table Web 2" w:semiHidden="1" w:unhideWhenUsed="1"/>
+    <w:lsdException w:name="Table Web 3" w:semiHidden="1" w:unhideWhenUsed="1"/>
     <w:lsdException w:name="Balloon Text" w:semiHidden="1" w:unhideWhenUsed="1"/>
     <w:lsdException w:name="Table Grid" w:uiPriority="39"/>
     <w:lsdException w:name="Table Theme" w:semiHidden="1" w:unhideWhenUsed="1"/>
@@ -6212,7 +6292,7 @@
 </file>
 
 <file path=customXml/itemProps1.xml><?xml version="1.0" encoding="utf-8"?>
-<ds:datastoreItem xmlns:ds="http://schemas.openxmlformats.org/officeDocument/2006/customXml" ds:itemID="{8AECAD47-E367-4D29-9FE1-B5318F164B0A}">
+<ds:datastoreItem xmlns:ds="http://schemas.openxmlformats.org/officeDocument/2006/customXml" ds:itemID="{945398EC-D360-4004-A722-694C577B6192}">
   <ds:schemaRefs>
     <ds:schemaRef ds:uri="http://schemas.openxmlformats.org/officeDocument/2006/bibliography"/>
   </ds:schemaRefs>

</xml_diff>